<commit_message>
Added editing for already created templates
</commit_message>
<xml_diff>
--- a/dokumentacija_Luka_Žohar.docx
+++ b/dokumentacija_Luka_Žohar.docx
@@ -375,14 +375,401 @@
           <w:rFonts w:ascii="Arial" w:hAnsi="Arial" w:cs="Arial"/>
         </w:rPr>
       </w:pPr>
-    </w:p>
-    <w:p>
-      <w:pPr>
+      <w:r>
+        <w:rPr>
+          <w:rFonts w:ascii="Arial" w:hAnsi="Arial" w:cs="Arial"/>
+        </w:rPr>
+        <w:t xml:space="preserve">V tem projektnem delu sem naredil aplikacijo, ki deluje na 'full </w:t>
+      </w:r>
+      <w:proofErr w:type="spellStart"/>
+      <w:r>
+        <w:rPr>
+          <w:rFonts w:ascii="Arial" w:hAnsi="Arial" w:cs="Arial"/>
+        </w:rPr>
+        <w:t>stack</w:t>
+      </w:r>
+      <w:proofErr w:type="spellEnd"/>
+      <w:r>
+        <w:rPr>
+          <w:rFonts w:ascii="Arial" w:hAnsi="Arial" w:cs="Arial"/>
+        </w:rPr>
+        <w:t>' tehnologijah. Te so:</w:t>
+      </w:r>
+    </w:p>
+    <w:p>
+      <w:pPr>
+        <w:pStyle w:val="Odstavekseznama"/>
+        <w:numPr>
+          <w:ilvl w:val="0"/>
+          <w:numId w:val="10"/>
+        </w:numPr>
         <w:spacing w:line="360" w:lineRule="auto"/>
         <w:rPr>
           <w:rFonts w:ascii="Arial" w:hAnsi="Arial" w:cs="Arial"/>
         </w:rPr>
       </w:pPr>
+      <w:r>
+        <w:rPr>
+          <w:rFonts w:ascii="Arial" w:hAnsi="Arial" w:cs="Arial"/>
+          <w:b/>
+        </w:rPr>
+        <w:t>Front-</w:t>
+      </w:r>
+      <w:proofErr w:type="spellStart"/>
+      <w:r>
+        <w:rPr>
+          <w:rFonts w:ascii="Arial" w:hAnsi="Arial" w:cs="Arial"/>
+          <w:b/>
+        </w:rPr>
+        <w:t>end</w:t>
+      </w:r>
+      <w:proofErr w:type="spellEnd"/>
+      <w:r>
+        <w:rPr>
+          <w:rFonts w:ascii="Arial" w:hAnsi="Arial" w:cs="Arial"/>
+          <w:b/>
+        </w:rPr>
+        <w:t xml:space="preserve"> tehnologije</w:t>
+      </w:r>
+      <w:r>
+        <w:rPr>
+          <w:rFonts w:ascii="Arial" w:hAnsi="Arial" w:cs="Arial"/>
+        </w:rPr>
+        <w:t>:</w:t>
+      </w:r>
+    </w:p>
+    <w:p>
+      <w:pPr>
+        <w:pStyle w:val="Odstavekseznama"/>
+        <w:numPr>
+          <w:ilvl w:val="1"/>
+          <w:numId w:val="10"/>
+        </w:numPr>
+        <w:spacing w:line="360" w:lineRule="auto"/>
+        <w:rPr>
+          <w:rFonts w:ascii="Arial" w:hAnsi="Arial" w:cs="Arial"/>
+        </w:rPr>
+      </w:pPr>
+      <w:r>
+        <w:rPr>
+          <w:rFonts w:ascii="Arial" w:hAnsi="Arial" w:cs="Arial"/>
+        </w:rPr>
+        <w:t>Angular,</w:t>
+      </w:r>
+    </w:p>
+    <w:p>
+      <w:pPr>
+        <w:pStyle w:val="Odstavekseznama"/>
+        <w:numPr>
+          <w:ilvl w:val="0"/>
+          <w:numId w:val="10"/>
+        </w:numPr>
+        <w:spacing w:line="360" w:lineRule="auto"/>
+        <w:rPr>
+          <w:rFonts w:ascii="Arial" w:hAnsi="Arial" w:cs="Arial"/>
+        </w:rPr>
+      </w:pPr>
+      <w:r>
+        <w:rPr>
+          <w:rFonts w:ascii="Arial" w:hAnsi="Arial" w:cs="Arial"/>
+          <w:b/>
+        </w:rPr>
+        <w:t>Back-</w:t>
+      </w:r>
+      <w:proofErr w:type="spellStart"/>
+      <w:r>
+        <w:rPr>
+          <w:rFonts w:ascii="Arial" w:hAnsi="Arial" w:cs="Arial"/>
+          <w:b/>
+        </w:rPr>
+        <w:t>end</w:t>
+      </w:r>
+      <w:proofErr w:type="spellEnd"/>
+      <w:r>
+        <w:rPr>
+          <w:rFonts w:ascii="Arial" w:hAnsi="Arial" w:cs="Arial"/>
+          <w:b/>
+        </w:rPr>
+        <w:t xml:space="preserve"> tehnologije</w:t>
+      </w:r>
+      <w:r>
+        <w:rPr>
+          <w:rFonts w:ascii="Arial" w:hAnsi="Arial" w:cs="Arial"/>
+        </w:rPr>
+        <w:t>:</w:t>
+      </w:r>
+    </w:p>
+    <w:p>
+      <w:pPr>
+        <w:pStyle w:val="Odstavekseznama"/>
+        <w:numPr>
+          <w:ilvl w:val="1"/>
+          <w:numId w:val="10"/>
+        </w:numPr>
+        <w:spacing w:line="360" w:lineRule="auto"/>
+        <w:rPr>
+          <w:rFonts w:ascii="Arial" w:hAnsi="Arial" w:cs="Arial"/>
+        </w:rPr>
+      </w:pPr>
+      <w:r>
+        <w:rPr>
+          <w:rFonts w:ascii="Arial" w:hAnsi="Arial" w:cs="Arial"/>
+        </w:rPr>
+        <w:t>Node.js,</w:t>
+      </w:r>
+    </w:p>
+    <w:p>
+      <w:pPr>
+        <w:pStyle w:val="Odstavekseznama"/>
+        <w:numPr>
+          <w:ilvl w:val="1"/>
+          <w:numId w:val="10"/>
+        </w:numPr>
+        <w:spacing w:line="360" w:lineRule="auto"/>
+        <w:rPr>
+          <w:rFonts w:ascii="Arial" w:hAnsi="Arial" w:cs="Arial"/>
+        </w:rPr>
+      </w:pPr>
+      <w:r>
+        <w:rPr>
+          <w:rFonts w:ascii="Arial" w:hAnsi="Arial" w:cs="Arial"/>
+        </w:rPr>
+        <w:t>Express.js,</w:t>
+      </w:r>
+    </w:p>
+    <w:p>
+      <w:pPr>
+        <w:pStyle w:val="Odstavekseznama"/>
+        <w:numPr>
+          <w:ilvl w:val="1"/>
+          <w:numId w:val="10"/>
+        </w:numPr>
+        <w:spacing w:line="360" w:lineRule="auto"/>
+        <w:rPr>
+          <w:rFonts w:ascii="Arial" w:hAnsi="Arial" w:cs="Arial"/>
+        </w:rPr>
+      </w:pPr>
+      <w:proofErr w:type="spellStart"/>
+      <w:r>
+        <w:rPr>
+          <w:rFonts w:ascii="Arial" w:hAnsi="Arial" w:cs="Arial"/>
+        </w:rPr>
+        <w:t>Mongoose</w:t>
+      </w:r>
+      <w:proofErr w:type="spellEnd"/>
+      <w:r>
+        <w:rPr>
+          <w:rFonts w:ascii="Arial" w:hAnsi="Arial" w:cs="Arial"/>
+        </w:rPr>
+        <w:t>,</w:t>
+      </w:r>
+    </w:p>
+    <w:p>
+      <w:pPr>
+        <w:pStyle w:val="Odstavekseznama"/>
+        <w:numPr>
+          <w:ilvl w:val="0"/>
+          <w:numId w:val="10"/>
+        </w:numPr>
+        <w:spacing w:line="360" w:lineRule="auto"/>
+        <w:rPr>
+          <w:rFonts w:ascii="Arial" w:hAnsi="Arial" w:cs="Arial"/>
+        </w:rPr>
+      </w:pPr>
+      <w:r>
+        <w:rPr>
+          <w:rFonts w:ascii="Arial" w:hAnsi="Arial" w:cs="Arial"/>
+          <w:b/>
+        </w:rPr>
+        <w:t>Podatkovn</w:t>
+      </w:r>
+      <w:r>
+        <w:rPr>
+          <w:rFonts w:ascii="Arial" w:hAnsi="Arial" w:cs="Arial"/>
+          <w:b/>
+        </w:rPr>
+        <w:t>e</w:t>
+      </w:r>
+      <w:r>
+        <w:rPr>
+          <w:rFonts w:ascii="Arial" w:hAnsi="Arial" w:cs="Arial"/>
+          <w:b/>
+        </w:rPr>
+        <w:t xml:space="preserve"> baz</w:t>
+      </w:r>
+      <w:r>
+        <w:rPr>
+          <w:rFonts w:ascii="Arial" w:hAnsi="Arial" w:cs="Arial"/>
+          <w:b/>
+        </w:rPr>
+        <w:t>e</w:t>
+      </w:r>
+      <w:r>
+        <w:rPr>
+          <w:rFonts w:ascii="Arial" w:hAnsi="Arial" w:cs="Arial"/>
+        </w:rPr>
+        <w:t>:</w:t>
+      </w:r>
+    </w:p>
+    <w:p>
+      <w:pPr>
+        <w:pStyle w:val="Odstavekseznama"/>
+        <w:numPr>
+          <w:ilvl w:val="1"/>
+          <w:numId w:val="10"/>
+        </w:numPr>
+        <w:spacing w:line="360" w:lineRule="auto"/>
+        <w:rPr>
+          <w:rFonts w:ascii="Arial" w:hAnsi="Arial" w:cs="Arial"/>
+        </w:rPr>
+      </w:pPr>
+      <w:proofErr w:type="spellStart"/>
+      <w:r>
+        <w:rPr>
+          <w:rFonts w:ascii="Arial" w:hAnsi="Arial" w:cs="Arial"/>
+        </w:rPr>
+        <w:t>MongoDB</w:t>
+      </w:r>
+      <w:proofErr w:type="spellEnd"/>
+      <w:r>
+        <w:rPr>
+          <w:rFonts w:ascii="Arial" w:hAnsi="Arial" w:cs="Arial"/>
+        </w:rPr>
+        <w:t>.</w:t>
+      </w:r>
+    </w:p>
+    <w:p>
+      <w:pPr>
+        <w:spacing w:line="360" w:lineRule="auto"/>
+        <w:rPr>
+          <w:rFonts w:ascii="Arial" w:hAnsi="Arial" w:cs="Arial"/>
+        </w:rPr>
+      </w:pPr>
+      <w:r>
+        <w:rPr>
+          <w:rFonts w:ascii="Arial" w:hAnsi="Arial" w:cs="Arial"/>
+        </w:rPr>
+        <w:t>Vse tehnologije bom v teoretičnem delu opisal njihovo zgodovino, za kaj so namenjene, za kaj jih lahko uporabimo, v praktičnem delu bom pa še predstavil, na kakšen način sem jih uporabil v svoji aplikaciji.</w:t>
+      </w:r>
+    </w:p>
+    <w:p>
+      <w:pPr>
+        <w:spacing w:line="360" w:lineRule="auto"/>
+        <w:rPr>
+          <w:rFonts w:ascii="Arial" w:hAnsi="Arial" w:cs="Arial"/>
+        </w:rPr>
+      </w:pPr>
+      <w:r>
+        <w:rPr>
+          <w:rFonts w:ascii="Arial" w:hAnsi="Arial" w:cs="Arial"/>
+          <w:b/>
+        </w:rPr>
+        <w:t>Ključne besede:</w:t>
+      </w:r>
+      <w:r>
+        <w:rPr>
+          <w:rFonts w:ascii="Arial" w:hAnsi="Arial" w:cs="Arial"/>
+        </w:rPr>
+        <w:t xml:space="preserve"> spletna aplikacija, delovni nalog, </w:t>
+      </w:r>
+      <w:proofErr w:type="spellStart"/>
+      <w:r>
+        <w:rPr>
+          <w:rFonts w:ascii="Arial" w:hAnsi="Arial" w:cs="Arial"/>
+        </w:rPr>
+        <w:t>angular</w:t>
+      </w:r>
+      <w:proofErr w:type="spellEnd"/>
+      <w:r>
+        <w:rPr>
+          <w:rFonts w:ascii="Arial" w:hAnsi="Arial" w:cs="Arial"/>
+        </w:rPr>
+        <w:t xml:space="preserve">, node.js, express.js, </w:t>
+      </w:r>
+      <w:proofErr w:type="spellStart"/>
+      <w:r>
+        <w:rPr>
+          <w:rFonts w:ascii="Arial" w:hAnsi="Arial" w:cs="Arial"/>
+        </w:rPr>
+        <w:t>mongoose</w:t>
+      </w:r>
+      <w:proofErr w:type="spellEnd"/>
+      <w:r>
+        <w:rPr>
+          <w:rFonts w:ascii="Arial" w:hAnsi="Arial" w:cs="Arial"/>
+        </w:rPr>
+        <w:t xml:space="preserve">, </w:t>
+      </w:r>
+      <w:proofErr w:type="spellStart"/>
+      <w:r>
+        <w:rPr>
+          <w:rFonts w:ascii="Arial" w:hAnsi="Arial" w:cs="Arial"/>
+        </w:rPr>
+        <w:t>mongodb</w:t>
+      </w:r>
+      <w:proofErr w:type="spellEnd"/>
+      <w:r>
+        <w:rPr>
+          <w:rFonts w:ascii="Arial" w:hAnsi="Arial" w:cs="Arial"/>
+        </w:rPr>
+        <w:t xml:space="preserve">, </w:t>
+      </w:r>
+      <w:proofErr w:type="spellStart"/>
+      <w:r>
+        <w:rPr>
+          <w:rFonts w:ascii="Arial" w:hAnsi="Arial" w:cs="Arial"/>
+        </w:rPr>
+        <w:t>javascript</w:t>
+      </w:r>
+      <w:proofErr w:type="spellEnd"/>
+      <w:r>
+        <w:rPr>
+          <w:rFonts w:ascii="Arial" w:hAnsi="Arial" w:cs="Arial"/>
+        </w:rPr>
+        <w:t xml:space="preserve">, </w:t>
+      </w:r>
+      <w:proofErr w:type="spellStart"/>
+      <w:r>
+        <w:rPr>
+          <w:rFonts w:ascii="Arial" w:hAnsi="Arial" w:cs="Arial"/>
+        </w:rPr>
+        <w:t>typescript</w:t>
+      </w:r>
+      <w:proofErr w:type="spellEnd"/>
+      <w:r>
+        <w:rPr>
+          <w:rFonts w:ascii="Arial" w:hAnsi="Arial" w:cs="Arial"/>
+        </w:rPr>
+        <w:t xml:space="preserve">, html, </w:t>
+      </w:r>
+      <w:proofErr w:type="spellStart"/>
+      <w:r>
+        <w:rPr>
+          <w:rFonts w:ascii="Arial" w:hAnsi="Arial" w:cs="Arial"/>
+        </w:rPr>
+        <w:t>css</w:t>
+      </w:r>
+      <w:proofErr w:type="spellEnd"/>
+      <w:r>
+        <w:rPr>
+          <w:rFonts w:ascii="Arial" w:hAnsi="Arial" w:cs="Arial"/>
+        </w:rPr>
+        <w:t>, podatkovna baza.</w:t>
+      </w:r>
+    </w:p>
+    <w:p>
+      <w:pPr>
+        <w:spacing w:line="360" w:lineRule="auto"/>
+        <w:rPr>
+          <w:rFonts w:ascii="Arial" w:hAnsi="Arial" w:cs="Arial"/>
+        </w:rPr>
+      </w:pPr>
+      <w:r>
+        <w:rPr>
+          <w:rFonts w:ascii="Arial" w:hAnsi="Arial" w:cs="Arial"/>
+        </w:rPr>
+        <w:t xml:space="preserve"> </w:t>
+      </w:r>
       <w:r>
         <w:rPr>
           <w:rFonts w:ascii="Arial" w:hAnsi="Arial" w:cs="Arial"/>
@@ -453,7 +840,7 @@
           <w:pPr>
             <w:pStyle w:val="Kazalovsebine1"/>
             <w:tabs>
-              <w:tab w:val="left" w:pos="440"/>
+              <w:tab w:val="left" w:pos="480"/>
               <w:tab w:val="right" w:leader="dot" w:pos="9062"/>
             </w:tabs>
             <w:rPr>
@@ -487,7 +874,7 @@
             </w:rPr>
             <w:fldChar w:fldCharType="separate"/>
           </w:r>
-          <w:hyperlink w:anchor="_Toc2073684" w:history="1">
+          <w:hyperlink w:anchor="_Toc7170006" w:history="1">
             <w:r>
               <w:rPr>
                 <w:rStyle w:val="Hiperpovezava"/>
@@ -532,7 +919,7 @@
                 <w:noProof/>
                 <w:webHidden/>
               </w:rPr>
-              <w:instrText xml:space="preserve"> PAGEREF _Toc2073684 \h </w:instrText>
+              <w:instrText xml:space="preserve"> PAGEREF _Toc7170006 \h </w:instrText>
             </w:r>
             <w:r>
               <w:rPr>
@@ -567,7 +954,7 @@
           <w:pPr>
             <w:pStyle w:val="Kazalovsebine1"/>
             <w:tabs>
-              <w:tab w:val="left" w:pos="440"/>
+              <w:tab w:val="left" w:pos="480"/>
               <w:tab w:val="right" w:leader="dot" w:pos="9062"/>
             </w:tabs>
             <w:rPr>
@@ -577,7 +964,7 @@
               <w:lang w:eastAsia="sl-SI"/>
             </w:rPr>
           </w:pPr>
-          <w:hyperlink w:anchor="_Toc2073685" w:history="1">
+          <w:hyperlink w:anchor="_Toc7170007" w:history="1">
             <w:r>
               <w:rPr>
                 <w:rStyle w:val="Hiperpovezava"/>
@@ -622,7 +1009,7 @@
                 <w:noProof/>
                 <w:webHidden/>
               </w:rPr>
-              <w:instrText xml:space="preserve"> PAGEREF _Toc2073685 \h </w:instrText>
+              <w:instrText xml:space="preserve"> PAGEREF _Toc7170007 \h </w:instrText>
             </w:r>
             <w:r>
               <w:rPr>
@@ -667,7 +1054,7 @@
               <w:lang w:eastAsia="sl-SI"/>
             </w:rPr>
           </w:pPr>
-          <w:hyperlink w:anchor="_Toc2073686" w:history="1">
+          <w:hyperlink w:anchor="_Toc7170008" w:history="1">
             <w:r>
               <w:rPr>
                 <w:rStyle w:val="Hiperpovezava"/>
@@ -712,7 +1099,7 @@
                 <w:noProof/>
                 <w:webHidden/>
               </w:rPr>
-              <w:instrText xml:space="preserve"> PAGEREF _Toc2073686 \h </w:instrText>
+              <w:instrText xml:space="preserve"> PAGEREF _Toc7170008 \h </w:instrText>
             </w:r>
             <w:r>
               <w:rPr>
@@ -751,10 +1138,13 @@
               <w:tab w:val="right" w:leader="dot" w:pos="9062"/>
             </w:tabs>
             <w:rPr>
+              <w:rFonts w:eastAsiaTheme="minorEastAsia"/>
               <w:noProof/>
+              <w:sz w:val="22"/>
+              <w:lang w:eastAsia="sl-SI"/>
             </w:rPr>
           </w:pPr>
-          <w:hyperlink w:anchor="_Toc2073687" w:history="1">
+          <w:hyperlink w:anchor="_Toc7170009" w:history="1">
             <w:r>
               <w:rPr>
                 <w:rStyle w:val="Hiperpovezava"/>
@@ -764,7 +1154,10 @@
             </w:r>
             <w:r>
               <w:rPr>
-                <w:noProof/>
+                <w:rFonts w:eastAsiaTheme="minorEastAsia"/>
+                <w:noProof/>
+                <w:sz w:val="22"/>
+                <w:lang w:eastAsia="sl-SI"/>
               </w:rPr>
               <w:tab/>
             </w:r>
@@ -794,7 +1187,7 @@
                 <w:noProof/>
                 <w:webHidden/>
               </w:rPr>
-              <w:instrText xml:space="preserve"> PAGEREF _Toc2073687 \h </w:instrText>
+              <w:instrText xml:space="preserve"> PAGEREF _Toc7170009 \h </w:instrText>
             </w:r>
             <w:r>
               <w:rPr>
@@ -833,10 +1226,13 @@
               <w:tab w:val="right" w:leader="dot" w:pos="9062"/>
             </w:tabs>
             <w:rPr>
+              <w:rFonts w:eastAsiaTheme="minorEastAsia"/>
               <w:noProof/>
+              <w:sz w:val="22"/>
+              <w:lang w:eastAsia="sl-SI"/>
             </w:rPr>
           </w:pPr>
-          <w:hyperlink w:anchor="_Toc2073688" w:history="1">
+          <w:hyperlink w:anchor="_Toc7170010" w:history="1">
             <w:r>
               <w:rPr>
                 <w:rStyle w:val="Hiperpovezava"/>
@@ -846,7 +1242,10 @@
             </w:r>
             <w:r>
               <w:rPr>
-                <w:noProof/>
+                <w:rFonts w:eastAsiaTheme="minorEastAsia"/>
+                <w:noProof/>
+                <w:sz w:val="22"/>
+                <w:lang w:eastAsia="sl-SI"/>
               </w:rPr>
               <w:tab/>
             </w:r>
@@ -876,7 +1275,7 @@
                 <w:noProof/>
                 <w:webHidden/>
               </w:rPr>
-              <w:instrText xml:space="preserve"> PAGEREF _Toc2073688 \h </w:instrText>
+              <w:instrText xml:space="preserve"> PAGEREF _Toc7170010 \h </w:instrText>
             </w:r>
             <w:r>
               <w:rPr>
@@ -915,10 +1314,13 @@
               <w:tab w:val="right" w:leader="dot" w:pos="9062"/>
             </w:tabs>
             <w:rPr>
+              <w:rFonts w:eastAsiaTheme="minorEastAsia"/>
               <w:noProof/>
+              <w:sz w:val="22"/>
+              <w:lang w:eastAsia="sl-SI"/>
             </w:rPr>
           </w:pPr>
-          <w:hyperlink w:anchor="_Toc2073689" w:history="1">
+          <w:hyperlink w:anchor="_Toc7170011" w:history="1">
             <w:r>
               <w:rPr>
                 <w:rStyle w:val="Hiperpovezava"/>
@@ -928,7 +1330,10 @@
             </w:r>
             <w:r>
               <w:rPr>
-                <w:noProof/>
+                <w:rFonts w:eastAsiaTheme="minorEastAsia"/>
+                <w:noProof/>
+                <w:sz w:val="22"/>
+                <w:lang w:eastAsia="sl-SI"/>
               </w:rPr>
               <w:tab/>
             </w:r>
@@ -958,7 +1363,7 @@
                 <w:noProof/>
                 <w:webHidden/>
               </w:rPr>
-              <w:instrText xml:space="preserve"> PAGEREF _Toc2073689 \h </w:instrText>
+              <w:instrText xml:space="preserve"> PAGEREF _Toc7170011 \h </w:instrText>
             </w:r>
             <w:r>
               <w:rPr>
@@ -997,10 +1402,13 @@
               <w:tab w:val="right" w:leader="dot" w:pos="9062"/>
             </w:tabs>
             <w:rPr>
+              <w:rFonts w:eastAsiaTheme="minorEastAsia"/>
               <w:noProof/>
+              <w:sz w:val="22"/>
+              <w:lang w:eastAsia="sl-SI"/>
             </w:rPr>
           </w:pPr>
-          <w:hyperlink w:anchor="_Toc2073690" w:history="1">
+          <w:hyperlink w:anchor="_Toc7170012" w:history="1">
             <w:r>
               <w:rPr>
                 <w:rStyle w:val="Hiperpovezava"/>
@@ -1010,7 +1418,10 @@
             </w:r>
             <w:r>
               <w:rPr>
-                <w:noProof/>
+                <w:rFonts w:eastAsiaTheme="minorEastAsia"/>
+                <w:noProof/>
+                <w:sz w:val="22"/>
+                <w:lang w:eastAsia="sl-SI"/>
               </w:rPr>
               <w:tab/>
             </w:r>
@@ -1019,7 +1430,7 @@
                 <w:rStyle w:val="Hiperpovezava"/>
                 <w:noProof/>
               </w:rPr>
-              <w:t>MongoDB</w:t>
+              <w:t>MongoDB in NOSQL</w:t>
             </w:r>
             <w:r>
               <w:rPr>
@@ -1040,7 +1451,7 @@
                 <w:noProof/>
                 <w:webHidden/>
               </w:rPr>
-              <w:instrText xml:space="preserve"> PAGEREF _Toc2073690 \h </w:instrText>
+              <w:instrText xml:space="preserve"> PAGEREF _Toc7170012 \h </w:instrText>
             </w:r>
             <w:r>
               <w:rPr>
@@ -1079,10 +1490,13 @@
               <w:tab w:val="right" w:leader="dot" w:pos="9062"/>
             </w:tabs>
             <w:rPr>
+              <w:rFonts w:eastAsiaTheme="minorEastAsia"/>
               <w:noProof/>
+              <w:sz w:val="22"/>
+              <w:lang w:eastAsia="sl-SI"/>
             </w:rPr>
           </w:pPr>
-          <w:hyperlink w:anchor="_Toc2073691" w:history="1">
+          <w:hyperlink w:anchor="_Toc7170013" w:history="1">
             <w:r>
               <w:rPr>
                 <w:rStyle w:val="Hiperpovezava"/>
@@ -1092,7 +1506,10 @@
             </w:r>
             <w:r>
               <w:rPr>
-                <w:noProof/>
+                <w:rFonts w:eastAsiaTheme="minorEastAsia"/>
+                <w:noProof/>
+                <w:sz w:val="22"/>
+                <w:lang w:eastAsia="sl-SI"/>
               </w:rPr>
               <w:tab/>
             </w:r>
@@ -1122,7 +1539,7 @@
                 <w:noProof/>
                 <w:webHidden/>
               </w:rPr>
-              <w:instrText xml:space="preserve"> PAGEREF _Toc2073691 \h </w:instrText>
+              <w:instrText xml:space="preserve"> PAGEREF _Toc7170013 \h </w:instrText>
             </w:r>
             <w:r>
               <w:rPr>
@@ -1143,6 +1560,94 @@
                 <w:webHidden/>
               </w:rPr>
               <w:t>2-8</w:t>
+            </w:r>
+            <w:r>
+              <w:rPr>
+                <w:noProof/>
+                <w:webHidden/>
+              </w:rPr>
+              <w:fldChar w:fldCharType="end"/>
+            </w:r>
+          </w:hyperlink>
+        </w:p>
+        <w:p>
+          <w:pPr>
+            <w:pStyle w:val="Kazalovsebine3"/>
+            <w:tabs>
+              <w:tab w:val="left" w:pos="1320"/>
+              <w:tab w:val="right" w:leader="dot" w:pos="9062"/>
+            </w:tabs>
+            <w:rPr>
+              <w:rFonts w:eastAsiaTheme="minorEastAsia"/>
+              <w:noProof/>
+              <w:sz w:val="22"/>
+              <w:lang w:eastAsia="sl-SI"/>
+            </w:rPr>
+          </w:pPr>
+          <w:hyperlink w:anchor="_Toc7170014" w:history="1">
+            <w:r>
+              <w:rPr>
+                <w:rStyle w:val="Hiperpovezava"/>
+                <w:noProof/>
+              </w:rPr>
+              <w:t>2.1.6</w:t>
+            </w:r>
+            <w:r>
+              <w:rPr>
+                <w:rFonts w:eastAsiaTheme="minorEastAsia"/>
+                <w:noProof/>
+                <w:sz w:val="22"/>
+                <w:lang w:eastAsia="sl-SI"/>
+              </w:rPr>
+              <w:tab/>
+            </w:r>
+            <w:r>
+              <w:rPr>
+                <w:rStyle w:val="Hiperpovezava"/>
+                <w:noProof/>
+              </w:rPr>
+              <w:t>Ostale NPM knjižnice</w:t>
+            </w:r>
+            <w:r>
+              <w:rPr>
+                <w:noProof/>
+                <w:webHidden/>
+              </w:rPr>
+              <w:tab/>
+            </w:r>
+            <w:r>
+              <w:rPr>
+                <w:noProof/>
+                <w:webHidden/>
+              </w:rPr>
+              <w:fldChar w:fldCharType="begin"/>
+            </w:r>
+            <w:r>
+              <w:rPr>
+                <w:noProof/>
+                <w:webHidden/>
+              </w:rPr>
+              <w:instrText xml:space="preserve"> PAGEREF _Toc7170014 \h </w:instrText>
+            </w:r>
+            <w:r>
+              <w:rPr>
+                <w:noProof/>
+                <w:webHidden/>
+              </w:rPr>
+            </w:r>
+            <w:r>
+              <w:rPr>
+                <w:noProof/>
+                <w:webHidden/>
+              </w:rPr>
+              <w:fldChar w:fldCharType="separate"/>
+            </w:r>
+            <w:r>
+              <w:rPr>
+                <w:noProof/>
+                <w:webHidden/>
+              </w:rPr>
+              <w:t>2-9</w:t>
             </w:r>
             <w:r>
               <w:rPr>
@@ -1167,7 +1672,7 @@
               <w:lang w:eastAsia="sl-SI"/>
             </w:rPr>
           </w:pPr>
-          <w:hyperlink w:anchor="_Toc2073692" w:history="1">
+          <w:hyperlink w:anchor="_Toc7170015" w:history="1">
             <w:r>
               <w:rPr>
                 <w:rStyle w:val="Hiperpovezava"/>
@@ -1212,7 +1717,7 @@
                 <w:noProof/>
                 <w:webHidden/>
               </w:rPr>
-              <w:instrText xml:space="preserve"> PAGEREF _Toc2073692 \h </w:instrText>
+              <w:instrText xml:space="preserve"> PAGEREF _Toc7170015 \h </w:instrText>
             </w:r>
             <w:r>
               <w:rPr>
@@ -1232,7 +1737,359 @@
                 <w:noProof/>
                 <w:webHidden/>
               </w:rPr>
-              <w:t>2-9</w:t>
+              <w:t>2-10</w:t>
+            </w:r>
+            <w:r>
+              <w:rPr>
+                <w:noProof/>
+                <w:webHidden/>
+              </w:rPr>
+              <w:fldChar w:fldCharType="end"/>
+            </w:r>
+          </w:hyperlink>
+        </w:p>
+        <w:p>
+          <w:pPr>
+            <w:pStyle w:val="Kazalovsebine3"/>
+            <w:tabs>
+              <w:tab w:val="left" w:pos="1320"/>
+              <w:tab w:val="right" w:leader="dot" w:pos="9062"/>
+            </w:tabs>
+            <w:rPr>
+              <w:rFonts w:eastAsiaTheme="minorEastAsia"/>
+              <w:noProof/>
+              <w:sz w:val="22"/>
+              <w:lang w:eastAsia="sl-SI"/>
+            </w:rPr>
+          </w:pPr>
+          <w:hyperlink w:anchor="_Toc7170016" w:history="1">
+            <w:r>
+              <w:rPr>
+                <w:rStyle w:val="Hiperpovezava"/>
+                <w:noProof/>
+              </w:rPr>
+              <w:t>2.2.1</w:t>
+            </w:r>
+            <w:r>
+              <w:rPr>
+                <w:rFonts w:eastAsiaTheme="minorEastAsia"/>
+                <w:noProof/>
+                <w:sz w:val="22"/>
+                <w:lang w:eastAsia="sl-SI"/>
+              </w:rPr>
+              <w:tab/>
+            </w:r>
+            <w:r>
+              <w:rPr>
+                <w:rStyle w:val="Hiperpovezava"/>
+                <w:noProof/>
+              </w:rPr>
+              <w:t>Registracija</w:t>
+            </w:r>
+            <w:r>
+              <w:rPr>
+                <w:noProof/>
+                <w:webHidden/>
+              </w:rPr>
+              <w:tab/>
+            </w:r>
+            <w:r>
+              <w:rPr>
+                <w:noProof/>
+                <w:webHidden/>
+              </w:rPr>
+              <w:fldChar w:fldCharType="begin"/>
+            </w:r>
+            <w:r>
+              <w:rPr>
+                <w:noProof/>
+                <w:webHidden/>
+              </w:rPr>
+              <w:instrText xml:space="preserve"> PAGEREF _Toc7170016 \h </w:instrText>
+            </w:r>
+            <w:r>
+              <w:rPr>
+                <w:noProof/>
+                <w:webHidden/>
+              </w:rPr>
+            </w:r>
+            <w:r>
+              <w:rPr>
+                <w:noProof/>
+                <w:webHidden/>
+              </w:rPr>
+              <w:fldChar w:fldCharType="separate"/>
+            </w:r>
+            <w:r>
+              <w:rPr>
+                <w:noProof/>
+                <w:webHidden/>
+              </w:rPr>
+              <w:t>2-10</w:t>
+            </w:r>
+            <w:r>
+              <w:rPr>
+                <w:noProof/>
+                <w:webHidden/>
+              </w:rPr>
+              <w:fldChar w:fldCharType="end"/>
+            </w:r>
+          </w:hyperlink>
+        </w:p>
+        <w:p>
+          <w:pPr>
+            <w:pStyle w:val="Kazalovsebine3"/>
+            <w:tabs>
+              <w:tab w:val="left" w:pos="1320"/>
+              <w:tab w:val="right" w:leader="dot" w:pos="9062"/>
+            </w:tabs>
+            <w:rPr>
+              <w:rFonts w:eastAsiaTheme="minorEastAsia"/>
+              <w:noProof/>
+              <w:sz w:val="22"/>
+              <w:lang w:eastAsia="sl-SI"/>
+            </w:rPr>
+          </w:pPr>
+          <w:hyperlink w:anchor="_Toc7170017" w:history="1">
+            <w:r>
+              <w:rPr>
+                <w:rStyle w:val="Hiperpovezava"/>
+                <w:noProof/>
+              </w:rPr>
+              <w:t>2.2.2</w:t>
+            </w:r>
+            <w:r>
+              <w:rPr>
+                <w:rFonts w:eastAsiaTheme="minorEastAsia"/>
+                <w:noProof/>
+                <w:sz w:val="22"/>
+                <w:lang w:eastAsia="sl-SI"/>
+              </w:rPr>
+              <w:tab/>
+            </w:r>
+            <w:r>
+              <w:rPr>
+                <w:rStyle w:val="Hiperpovezava"/>
+                <w:noProof/>
+              </w:rPr>
+              <w:t>Prijava</w:t>
+            </w:r>
+            <w:r>
+              <w:rPr>
+                <w:noProof/>
+                <w:webHidden/>
+              </w:rPr>
+              <w:tab/>
+            </w:r>
+            <w:r>
+              <w:rPr>
+                <w:noProof/>
+                <w:webHidden/>
+              </w:rPr>
+              <w:fldChar w:fldCharType="begin"/>
+            </w:r>
+            <w:r>
+              <w:rPr>
+                <w:noProof/>
+                <w:webHidden/>
+              </w:rPr>
+              <w:instrText xml:space="preserve"> PAGEREF _Toc7170017 \h </w:instrText>
+            </w:r>
+            <w:r>
+              <w:rPr>
+                <w:noProof/>
+                <w:webHidden/>
+              </w:rPr>
+            </w:r>
+            <w:r>
+              <w:rPr>
+                <w:noProof/>
+                <w:webHidden/>
+              </w:rPr>
+              <w:fldChar w:fldCharType="separate"/>
+            </w:r>
+            <w:r>
+              <w:rPr>
+                <w:noProof/>
+                <w:webHidden/>
+              </w:rPr>
+              <w:t>2-10</w:t>
+            </w:r>
+            <w:r>
+              <w:rPr>
+                <w:noProof/>
+                <w:webHidden/>
+              </w:rPr>
+              <w:fldChar w:fldCharType="end"/>
+            </w:r>
+          </w:hyperlink>
+        </w:p>
+        <w:p>
+          <w:pPr>
+            <w:pStyle w:val="Kazalovsebine3"/>
+            <w:tabs>
+              <w:tab w:val="left" w:pos="1320"/>
+              <w:tab w:val="right" w:leader="dot" w:pos="9062"/>
+            </w:tabs>
+            <w:rPr>
+              <w:rFonts w:eastAsiaTheme="minorEastAsia"/>
+              <w:noProof/>
+              <w:sz w:val="22"/>
+              <w:lang w:eastAsia="sl-SI"/>
+            </w:rPr>
+          </w:pPr>
+          <w:hyperlink w:anchor="_Toc7170018" w:history="1">
+            <w:r>
+              <w:rPr>
+                <w:rStyle w:val="Hiperpovezava"/>
+                <w:noProof/>
+              </w:rPr>
+              <w:t>2.2.3</w:t>
+            </w:r>
+            <w:r>
+              <w:rPr>
+                <w:rFonts w:eastAsiaTheme="minorEastAsia"/>
+                <w:noProof/>
+                <w:sz w:val="22"/>
+                <w:lang w:eastAsia="sl-SI"/>
+              </w:rPr>
+              <w:tab/>
+            </w:r>
+            <w:r>
+              <w:rPr>
+                <w:rStyle w:val="Hiperpovezava"/>
+                <w:noProof/>
+              </w:rPr>
+              <w:t>Upravljanje s računom</w:t>
+            </w:r>
+            <w:r>
+              <w:rPr>
+                <w:noProof/>
+                <w:webHidden/>
+              </w:rPr>
+              <w:tab/>
+            </w:r>
+            <w:r>
+              <w:rPr>
+                <w:noProof/>
+                <w:webHidden/>
+              </w:rPr>
+              <w:fldChar w:fldCharType="begin"/>
+            </w:r>
+            <w:r>
+              <w:rPr>
+                <w:noProof/>
+                <w:webHidden/>
+              </w:rPr>
+              <w:instrText xml:space="preserve"> PAGEREF _Toc7170018 \h </w:instrText>
+            </w:r>
+            <w:r>
+              <w:rPr>
+                <w:noProof/>
+                <w:webHidden/>
+              </w:rPr>
+            </w:r>
+            <w:r>
+              <w:rPr>
+                <w:noProof/>
+                <w:webHidden/>
+              </w:rPr>
+              <w:fldChar w:fldCharType="separate"/>
+            </w:r>
+            <w:r>
+              <w:rPr>
+                <w:noProof/>
+                <w:webHidden/>
+              </w:rPr>
+              <w:t>2-10</w:t>
+            </w:r>
+            <w:r>
+              <w:rPr>
+                <w:noProof/>
+                <w:webHidden/>
+              </w:rPr>
+              <w:fldChar w:fldCharType="end"/>
+            </w:r>
+          </w:hyperlink>
+        </w:p>
+        <w:p>
+          <w:pPr>
+            <w:pStyle w:val="Kazalovsebine3"/>
+            <w:tabs>
+              <w:tab w:val="left" w:pos="1320"/>
+              <w:tab w:val="right" w:leader="dot" w:pos="9062"/>
+            </w:tabs>
+            <w:rPr>
+              <w:rFonts w:eastAsiaTheme="minorEastAsia"/>
+              <w:noProof/>
+              <w:sz w:val="22"/>
+              <w:lang w:eastAsia="sl-SI"/>
+            </w:rPr>
+          </w:pPr>
+          <w:hyperlink w:anchor="_Toc7170019" w:history="1">
+            <w:r>
+              <w:rPr>
+                <w:rStyle w:val="Hiperpovezava"/>
+                <w:noProof/>
+              </w:rPr>
+              <w:t>2.2.4</w:t>
+            </w:r>
+            <w:r>
+              <w:rPr>
+                <w:rFonts w:eastAsiaTheme="minorEastAsia"/>
+                <w:noProof/>
+                <w:sz w:val="22"/>
+                <w:lang w:eastAsia="sl-SI"/>
+              </w:rPr>
+              <w:tab/>
+            </w:r>
+            <w:r>
+              <w:rPr>
+                <w:rStyle w:val="Hiperpovezava"/>
+                <w:noProof/>
+              </w:rPr>
+              <w:t>Dodajanje in upravljanje s delovnim nalogom</w:t>
+            </w:r>
+            <w:r>
+              <w:rPr>
+                <w:noProof/>
+                <w:webHidden/>
+              </w:rPr>
+              <w:tab/>
+            </w:r>
+            <w:r>
+              <w:rPr>
+                <w:noProof/>
+                <w:webHidden/>
+              </w:rPr>
+              <w:fldChar w:fldCharType="begin"/>
+            </w:r>
+            <w:r>
+              <w:rPr>
+                <w:noProof/>
+                <w:webHidden/>
+              </w:rPr>
+              <w:instrText xml:space="preserve"> PAGEREF _Toc7170019 \h </w:instrText>
+            </w:r>
+            <w:r>
+              <w:rPr>
+                <w:noProof/>
+                <w:webHidden/>
+              </w:rPr>
+            </w:r>
+            <w:r>
+              <w:rPr>
+                <w:noProof/>
+                <w:webHidden/>
+              </w:rPr>
+              <w:fldChar w:fldCharType="separate"/>
+            </w:r>
+            <w:r>
+              <w:rPr>
+                <w:noProof/>
+                <w:webHidden/>
+              </w:rPr>
+              <w:t>2-10</w:t>
             </w:r>
             <w:r>
               <w:rPr>
@@ -1257,7 +2114,7 @@
               <w:lang w:eastAsia="sl-SI"/>
             </w:rPr>
           </w:pPr>
-          <w:hyperlink w:anchor="_Toc2073693" w:history="1">
+          <w:hyperlink w:anchor="_Toc7170020" w:history="1">
             <w:r>
               <w:rPr>
                 <w:rStyle w:val="Hiperpovezava"/>
@@ -1302,7 +2159,7 @@
                 <w:noProof/>
                 <w:webHidden/>
               </w:rPr>
-              <w:instrText xml:space="preserve"> PAGEREF _Toc2073693 \h </w:instrText>
+              <w:instrText xml:space="preserve"> PAGEREF _Toc7170020 \h </w:instrText>
             </w:r>
             <w:r>
               <w:rPr>
@@ -1322,7 +2179,7 @@
                 <w:noProof/>
                 <w:webHidden/>
               </w:rPr>
-              <w:t>3-10</w:t>
+              <w:t>3-11</w:t>
             </w:r>
             <w:r>
               <w:rPr>
@@ -1347,11 +2204,10 @@
               <w:lang w:eastAsia="sl-SI"/>
             </w:rPr>
           </w:pPr>
-          <w:hyperlink w:anchor="_Toc2073694" w:history="1">
+          <w:hyperlink w:anchor="_Toc7170021" w:history="1">
             <w:r>
               <w:rPr>
                 <w:rStyle w:val="Hiperpovezava"/>
-                <w:rFonts w:ascii="Arial" w:hAnsi="Arial" w:cs="Arial"/>
                 <w:noProof/>
               </w:rPr>
               <w:t>4</w:t>
@@ -1368,10 +2224,9 @@
             <w:r>
               <w:rPr>
                 <w:rStyle w:val="Hiperpovezava"/>
-                <w:rFonts w:ascii="Arial" w:hAnsi="Arial" w:cs="Arial"/>
-                <w:noProof/>
-              </w:rPr>
-              <w:t>Viri in literatura</w:t>
+                <w:noProof/>
+              </w:rPr>
+              <w:t>Sklici</w:t>
             </w:r>
             <w:r>
               <w:rPr>
@@ -1392,7 +2247,7 @@
                 <w:noProof/>
                 <w:webHidden/>
               </w:rPr>
-              <w:instrText xml:space="preserve"> PAGEREF _Toc2073694 \h </w:instrText>
+              <w:instrText xml:space="preserve"> PAGEREF _Toc7170021 \h </w:instrText>
             </w:r>
             <w:r>
               <w:rPr>
@@ -1412,7 +2267,7 @@
                 <w:noProof/>
                 <w:webHidden/>
               </w:rPr>
-              <w:t>4-11</w:t>
+              <w:t>4-12</w:t>
             </w:r>
             <w:r>
               <w:rPr>
@@ -1437,7 +2292,7 @@
               <w:lang w:eastAsia="sl-SI"/>
             </w:rPr>
           </w:pPr>
-          <w:hyperlink w:anchor="_Toc2073695" w:history="1">
+          <w:hyperlink w:anchor="_Toc7170022" w:history="1">
             <w:r>
               <w:rPr>
                 <w:rStyle w:val="Hiperpovezava"/>
@@ -1482,7 +2337,7 @@
                 <w:noProof/>
                 <w:webHidden/>
               </w:rPr>
-              <w:instrText xml:space="preserve"> PAGEREF _Toc2073695 \h </w:instrText>
+              <w:instrText xml:space="preserve"> PAGEREF _Toc7170022 \h </w:instrText>
             </w:r>
             <w:r>
               <w:rPr>
@@ -1502,7 +2357,7 @@
                 <w:noProof/>
                 <w:webHidden/>
               </w:rPr>
-              <w:t>5-12</w:t>
+              <w:t>5-13</w:t>
             </w:r>
             <w:r>
               <w:rPr>
@@ -1661,7 +2516,7 @@
           <w:rFonts w:ascii="Arial" w:hAnsi="Arial" w:cs="Arial"/>
         </w:rPr>
       </w:pPr>
-      <w:bookmarkStart w:id="0" w:name="_Toc2073684"/>
+      <w:bookmarkStart w:id="0" w:name="_Toc7170006"/>
       <w:r>
         <w:rPr>
           <w:rFonts w:ascii="Arial" w:hAnsi="Arial" w:cs="Arial"/>
@@ -1669,6 +2524,17 @@
         <w:t>Uvod</w:t>
       </w:r>
       <w:bookmarkEnd w:id="0"/>
+    </w:p>
+    <w:p>
+      <w:r>
+        <w:t>Ker imamo doma podjetje, ki se ukvarja z vezenjem na tekstil, sem bil v naše majhno podjetje vključen že pred leti. Do sedaj smo imeli vedno delovne naloge le v fizični obliki, ki so se lahko hitro izgubili, poškodovali, ni bilo neke stalnice glede tega, če je delovni nalog narejen ali ne,… Zato sem se v začetku 4. letnika</w:t>
+      </w:r>
+      <w:r>
+        <w:t xml:space="preserve"> srednje šole</w:t>
+      </w:r>
+      <w:r>
+        <w:t xml:space="preserve"> odločil, da bom naredil aplikacijo za upravljanje delovnih nalogov v elektronski obliki.</w:t>
+      </w:r>
     </w:p>
     <w:p>
       <w:pPr>
@@ -1692,7 +2558,7 @@
           <w:rFonts w:ascii="Arial" w:hAnsi="Arial" w:cs="Arial"/>
         </w:rPr>
       </w:pPr>
-      <w:bookmarkStart w:id="1" w:name="_Toc2073685"/>
+      <w:bookmarkStart w:id="1" w:name="_Toc7170007"/>
       <w:r>
         <w:rPr>
           <w:rFonts w:ascii="Arial" w:hAnsi="Arial" w:cs="Arial"/>
@@ -1724,7 +2590,7 @@
           <w:rFonts w:ascii="Arial" w:hAnsi="Arial" w:cs="Arial"/>
         </w:rPr>
       </w:pPr>
-      <w:bookmarkStart w:id="2" w:name="_Toc2073686"/>
+      <w:bookmarkStart w:id="2" w:name="_Toc7170008"/>
       <w:r>
         <w:rPr>
           <w:rFonts w:ascii="Arial" w:hAnsi="Arial" w:cs="Arial"/>
@@ -1735,19 +2601,118 @@
       <w:bookmarkEnd w:id="2"/>
     </w:p>
     <w:p>
-      <w:pPr>
-        <w:spacing w:line="360" w:lineRule="auto"/>
-      </w:pPr>
-    </w:p>
-    <w:p>
-      <w:pPr>
-        <w:spacing w:line="360" w:lineRule="auto"/>
-      </w:pPr>
-      <w:r>
-        <w:t xml:space="preserve">Ker sem v </w:t>
-      </w:r>
-      <w:r>
-        <w:t>projektni nalogi uporabil tehnologije, ki se jih nismo učili v šoli ali niso vsakdanje, jih bom predstavil. Tehnologije, ki jih bom prestavil:</w:t>
+      <w:r>
+        <w:t>Ko sem začel delati aplikacijo,</w:t>
+      </w:r>
+      <w:r>
+        <w:t xml:space="preserve"> se na temo razvoja spletnih aplikacij spoznal, a ne dovolj da bi znal samostojno narediti aplikacijo težavnosti, ki sem si jo zastavil. </w:t>
+      </w:r>
+    </w:p>
+    <w:p>
+      <w:r>
+        <w:t>Za razvijanje aplikacije sem najprej za 'front-</w:t>
+      </w:r>
+      <w:proofErr w:type="spellStart"/>
+      <w:r>
+        <w:t>end</w:t>
+      </w:r>
+      <w:proofErr w:type="spellEnd"/>
+      <w:r>
+        <w:t>' uporabil Angular, 'back-</w:t>
+      </w:r>
+      <w:proofErr w:type="spellStart"/>
+      <w:r>
+        <w:t>end</w:t>
+      </w:r>
+      <w:proofErr w:type="spellEnd"/>
+      <w:r>
+        <w:t xml:space="preserve">' pa ASP.NET orodje ter MSSQL podatkovno bazo ter </w:t>
+      </w:r>
+      <w:proofErr w:type="spellStart"/>
+      <w:r>
+        <w:t>Entity</w:t>
+      </w:r>
+      <w:proofErr w:type="spellEnd"/>
+      <w:r>
+        <w:t xml:space="preserve"> Framework za upravljanje z podatkovno bazo. Naredil sem celoten ER model podatkovne bazo, ki mi ga je uspelo narediti še kar dobro. A ko sem začel bazo dejansko ustvarjati ter poskušal s podatki upravljati preko </w:t>
+      </w:r>
+      <w:proofErr w:type="spellStart"/>
+      <w:r>
+        <w:t>Entity</w:t>
+      </w:r>
+      <w:proofErr w:type="spellEnd"/>
+      <w:r>
+        <w:t xml:space="preserve"> </w:t>
+      </w:r>
+      <w:proofErr w:type="spellStart"/>
+      <w:r>
+        <w:t>Frameworka</w:t>
+      </w:r>
+      <w:proofErr w:type="spellEnd"/>
+      <w:r>
+        <w:t>, sem ugotovil, da mi za to tehnologijo primanj</w:t>
+      </w:r>
+      <w:r>
+        <w:t>kuje znanja na tem področju in sem vedel, da bom potreboval nekaj drugega za izdelavo aplikacije in sem začel iskati alternativo.</w:t>
+      </w:r>
+    </w:p>
+    <w:p>
+      <w:r>
+        <w:t>Našel sem jo, ko sem brskal po platformi YouTube</w:t>
+      </w:r>
+      <w:r>
+        <w:t xml:space="preserve"> našel </w:t>
+      </w:r>
+      <w:r>
+        <w:t>video, ki je pokazal kako uporabljati Node.js s '</w:t>
+      </w:r>
+      <w:proofErr w:type="spellStart"/>
+      <w:r>
+        <w:t>frameworkom</w:t>
+      </w:r>
+      <w:proofErr w:type="spellEnd"/>
+      <w:r>
+        <w:t xml:space="preserve">' Express.js ter NOSQL podatkovno bazo </w:t>
+      </w:r>
+      <w:proofErr w:type="spellStart"/>
+      <w:r>
+        <w:t>MongoDB</w:t>
+      </w:r>
+      <w:proofErr w:type="spellEnd"/>
+      <w:r>
+        <w:t>. Tehnologije so mi bile zelo všeč , ker so bile preproste za uporabo, a niso bile nič slabše od prejšnjih, le da je bilo potrebne manj kode, zato sem se odločil, da jih bom uporabil.</w:t>
+      </w:r>
+    </w:p>
+    <w:p>
+      <w:r>
+        <w:t>*</w:t>
+      </w:r>
+      <w:proofErr w:type="spellStart"/>
+      <w:r>
+        <w:t>Mean</w:t>
+      </w:r>
+      <w:proofErr w:type="spellEnd"/>
+      <w:r>
+        <w:t xml:space="preserve"> </w:t>
+      </w:r>
+      <w:proofErr w:type="spellStart"/>
+      <w:r>
+        <w:t>stack</w:t>
+      </w:r>
+      <w:proofErr w:type="spellEnd"/>
+      <w:r>
+        <w:t xml:space="preserve"> slika*</w:t>
+      </w:r>
+    </w:p>
+    <w:p>
+      <w:r>
+        <w:t>Glavne tehnologije, ki sem jih uporabil</w:t>
+      </w:r>
+      <w:r>
+        <w:t xml:space="preserve"> </w:t>
+      </w:r>
+      <w:r>
+        <w:t>:</w:t>
       </w:r>
     </w:p>
     <w:p>
@@ -1842,7 +2807,13 @@
         </w:numPr>
       </w:pPr>
       <w:r>
-        <w:t>Uporaba http</w:t>
+        <w:t xml:space="preserve">Uporaba </w:t>
+      </w:r>
+      <w:r>
+        <w:t>HTTP</w:t>
+      </w:r>
+      <w:r>
+        <w:t xml:space="preserve"> protokola</w:t>
       </w:r>
     </w:p>
     <w:p>
@@ -1863,7 +2834,7 @@
       <w:pPr>
         <w:pStyle w:val="Naslov3"/>
       </w:pPr>
-      <w:bookmarkStart w:id="3" w:name="_Toc2073687"/>
+      <w:bookmarkStart w:id="3" w:name="_Toc7170009"/>
       <w:r>
         <w:lastRenderedPageBreak/>
         <w:t>Angular</w:t>
@@ -1873,7 +2844,13 @@
     <w:p/>
     <w:p>
       <w:r>
-        <w:t xml:space="preserve">Ko se podamo v vode spletnih aplikacij, po navadi začnemo s osnovami spletnih strani, tj. HTML, CSS, nekaj osnovnih funkcionalnosti jezika JavaScript, a ko želimo izdelovati aplikacije hitreje, se je dobro naučiti 'framework' ali knjižnice, saj nam olajšajo in pohitrijo delo. Na voljo jih je veliko, od osnovnega </w:t>
+        <w:t>Ko se podamo v vode spletnih aplikacij, po navadi začnemo s osnovami spletnih strani, tj. HTML, CSS, nekaj osnovnih funkcionalnosti jezika JavaScript, a ko želimo izdelovati</w:t>
+      </w:r>
+      <w:r>
+        <w:t xml:space="preserve"> kompleksnejše aplikacije se v njih lahko hitro 'zgubimo'. Zato</w:t>
+      </w:r>
+      <w:r>
+        <w:t xml:space="preserve"> se je dobro naučiti 'framework' ali knjižnice, saj nam olajšajo in pohitrijo delo. Na voljo jih je veliko, od osnovnega </w:t>
       </w:r>
       <w:proofErr w:type="spellStart"/>
       <w:r>
@@ -1897,7 +2874,13 @@
       </w:r>
       <w:proofErr w:type="spellEnd"/>
       <w:r>
-        <w:t>, Meteor in Angular. Med temi sem se osebno odločil za Angular, saj so mi ga priporočili.</w:t>
+        <w:t>, Meteor in Angular. Med temi sem se osebno odločil za Angular, saj so mi ga priporočili</w:t>
+      </w:r>
+      <w:r>
+        <w:t xml:space="preserve"> ter mi je všeč</w:t>
+      </w:r>
+      <w:r>
+        <w:t>.</w:t>
       </w:r>
     </w:p>
     <w:p>
@@ -1934,7 +2917,18 @@
       </w:r>
       <w:proofErr w:type="spellEnd"/>
       <w:r>
-        <w:t xml:space="preserve">, saj je bil programski jezik, ki je bil uporabljen v njem JavaScript. To je trajalo do leta 2014, ko je podjetje 'framework' zelo spremenilo. Odločilo se je, da bodo v njem uporabili programski jezik </w:t>
+        <w:t>, saj je bil programski jezik, ki je bil uporabljen v njem</w:t>
+      </w:r>
+      <w:r>
+        <w:t xml:space="preserve">, </w:t>
+      </w:r>
+      <w:proofErr w:type="spellStart"/>
+      <w:r>
+        <w:t>JavaScript</w:t>
+      </w:r>
+      <w:proofErr w:type="spellEnd"/>
+      <w:r>
+        <w:t xml:space="preserve">. To je trajalo do leta 2014, ko je podjetje 'framework' zelo spremenilo. Odločilo se je, da bodo v njem uporabili programski jezik </w:t>
       </w:r>
       <w:proofErr w:type="spellStart"/>
       <w:r>
@@ -1942,7 +2936,16 @@
       </w:r>
       <w:proofErr w:type="spellEnd"/>
       <w:r>
-        <w:t>, ki je programski jezik s statičnimi tipi, veliko funkcionalnosti so premaknili v module,… Od takrat posodobitve prihajajo na približno pol leta s novostmi, ki ga še poboljšajo.</w:t>
+        <w:t xml:space="preserve">, ki je programski jezik s statičnimi tipi, veliko funkcionalnosti so premaknili v module,… Od takrat posodobitve prihajajo na približno pol leta </w:t>
+      </w:r>
+      <w:r>
+        <w:t>z</w:t>
+      </w:r>
+      <w:r>
+        <w:t xml:space="preserve"> novostmi, ki ga še poboljšajo</w:t>
+      </w:r>
+      <w:r>
+        <w:t>.</w:t>
       </w:r>
     </w:p>
     <w:p>
@@ -1984,14 +2987,69 @@
       <w:r>
         <w:t xml:space="preserve"> </w:t>
       </w:r>
+      <w:r>
+        <w:t>-</w:t>
+      </w:r>
+      <w:r>
+        <w:t xml:space="preserve"> </w:t>
+      </w:r>
       <w:proofErr w:type="spellStart"/>
       <w:r>
         <w:t>funcionalnost</w:t>
       </w:r>
       <w:proofErr w:type="spellEnd"/>
       <w:r>
-        <w:t xml:space="preserve"> spletne strani, ki upravlja s podatki.</w:t>
-      </w:r>
+        <w:t xml:space="preserve"> spletne strani, ki upravlja s podatki</w:t>
+      </w:r>
+      <w:r>
+        <w:t xml:space="preserve"> (</w:t>
+      </w:r>
+      <w:proofErr w:type="spellStart"/>
+      <w:r>
+        <w:t>TypeScript</w:t>
+      </w:r>
+      <w:proofErr w:type="spellEnd"/>
+      <w:r>
+        <w:t>)</w:t>
+      </w:r>
+      <w:r>
+        <w:t>.</w:t>
+      </w:r>
+      <w:r>
+        <w:t xml:space="preserve"> </w:t>
+      </w:r>
+      <w:sdt>
+        <w:sdtPr>
+          <w:id w:val="1318542716"/>
+          <w:citation/>
+        </w:sdtPr>
+        <w:sdtEndPr/>
+        <w:sdtContent>
+          <w:r>
+            <w:fldChar w:fldCharType="begin"/>
+          </w:r>
+          <w:r>
+            <w:instrText xml:space="preserve"> CITATION Wik19 \l 1060 </w:instrText>
+          </w:r>
+          <w:r>
+            <w:fldChar w:fldCharType="separate"/>
+          </w:r>
+          <w:r>
+            <w:rPr>
+              <w:noProof/>
+            </w:rPr>
+            <w:t>(Wikipedia, 2019)</w:t>
+          </w:r>
+          <w:r>
+            <w:fldChar w:fldCharType="end"/>
+          </w:r>
+        </w:sdtContent>
+      </w:sdt>
+    </w:p>
+    <w:p>
+      <w:pPr>
+        <w:jc w:val="left"/>
+      </w:pPr>
     </w:p>
     <w:p/>
     <w:p>
@@ -2011,7 +3069,7 @@
       <w:pPr>
         <w:pStyle w:val="Naslov3"/>
       </w:pPr>
-      <w:bookmarkStart w:id="4" w:name="_Toc2073688"/>
+      <w:bookmarkStart w:id="4" w:name="_Toc7170010"/>
       <w:r>
         <w:lastRenderedPageBreak/>
         <w:t>Node.js</w:t>
@@ -2024,123 +3082,189 @@
       </w:pPr>
     </w:p>
     <w:p>
+      <w:r>
+        <w:t>Če želimo izdelati spletne aplikacije, ki imajo funkcionalnost shranjevanja, posodabljanja, dodajanja in brisanja podatkov</w:t>
+      </w:r>
+      <w:r>
+        <w:t xml:space="preserve"> oziramo so dinamične</w:t>
+      </w:r>
+      <w:r>
+        <w:t xml:space="preserve">, potrebujemo aplikacijo, ki deluje na strežniku in lahko upravlja s podatkovnimi bazami ali datotekami. To dosežemo </w:t>
+      </w:r>
+      <w:r>
+        <w:t>z</w:t>
+      </w:r>
+      <w:r>
+        <w:t xml:space="preserve"> '</w:t>
+      </w:r>
+      <w:proofErr w:type="spellStart"/>
+      <w:r>
+        <w:t>backend</w:t>
+      </w:r>
+      <w:proofErr w:type="spellEnd"/>
+      <w:r>
+        <w:t xml:space="preserve">' tehnologijami, ki so tega zmožne. Te tehnologije so na primer </w:t>
+      </w:r>
+      <w:proofErr w:type="spellStart"/>
+      <w:r>
+        <w:t>Laravel</w:t>
+      </w:r>
+      <w:proofErr w:type="spellEnd"/>
+      <w:r>
+        <w:t xml:space="preserve"> za PHP, .NET za C# in ostale.</w:t>
+      </w:r>
+      <w:r>
+        <w:t xml:space="preserve"> Na 'back-</w:t>
+      </w:r>
+      <w:proofErr w:type="spellStart"/>
+      <w:r>
+        <w:t>endu</w:t>
+      </w:r>
+      <w:proofErr w:type="spellEnd"/>
+      <w:r>
+        <w:t>' lahko s podatki upravljamo s obdelovanjem le-teh (na primer računanje veljavnosti vnesene forme), zapisanjem v tabel,… Front-</w:t>
+      </w:r>
+      <w:proofErr w:type="spellStart"/>
+      <w:r>
+        <w:t>end</w:t>
+      </w:r>
+      <w:proofErr w:type="spellEnd"/>
+      <w:r>
+        <w:t xml:space="preserve"> je po navadi povezan preko API-ja, ki deluje preko </w:t>
+      </w:r>
+      <w:r>
+        <w:t>HTTP</w:t>
+      </w:r>
+      <w:r>
+        <w:t xml:space="preserve"> protokola.</w:t>
+      </w:r>
+    </w:p>
+    <w:p>
+      <w:r>
+        <w:t xml:space="preserve">Node.js je spletni strežnik, ki izvaja JavaScript kodo zunaj brskalnika. JavaScript se primarno uporablja za skripte v brskalniku, a se s pomočjo </w:t>
+      </w:r>
+      <w:r>
+        <w:t>N</w:t>
+      </w:r>
+      <w:r>
+        <w:t>ode.js</w:t>
+      </w:r>
+      <w:r>
+        <w:t xml:space="preserve"> tehnologije</w:t>
+      </w:r>
+      <w:r>
+        <w:t xml:space="preserve"> lahko uporablja tudi na strežniku. Čeprav obstaja šele od let</w:t>
+      </w:r>
+      <w:r>
+        <w:t>a</w:t>
+      </w:r>
+      <w:r>
+        <w:t xml:space="preserve"> 2009, v njem prednosti vidi </w:t>
+      </w:r>
+      <w:r>
+        <w:t xml:space="preserve">veliko </w:t>
+      </w:r>
+      <w:r>
+        <w:t xml:space="preserve">velikih podjetij, kot so </w:t>
+      </w:r>
+      <w:proofErr w:type="spellStart"/>
+      <w:r>
+        <w:t>PayPal</w:t>
+      </w:r>
+      <w:proofErr w:type="spellEnd"/>
+      <w:r>
+        <w:t xml:space="preserve">, Microsoft, </w:t>
+      </w:r>
+      <w:proofErr w:type="spellStart"/>
+      <w:r>
+        <w:t>Amazon</w:t>
+      </w:r>
+      <w:proofErr w:type="spellEnd"/>
+      <w:r>
+        <w:t xml:space="preserve">, </w:t>
+      </w:r>
+      <w:proofErr w:type="spellStart"/>
+      <w:r>
+        <w:t>Walmart</w:t>
+      </w:r>
+      <w:proofErr w:type="spellEnd"/>
+      <w:r>
+        <w:t xml:space="preserve"> in ostali. S Node.js strežnikom po navadi uporabljamo NPM (</w:t>
+      </w:r>
+      <w:proofErr w:type="spellStart"/>
+      <w:r>
+        <w:t>node</w:t>
+      </w:r>
+      <w:proofErr w:type="spellEnd"/>
+      <w:r>
+        <w:t xml:space="preserve"> </w:t>
+      </w:r>
+      <w:proofErr w:type="spellStart"/>
+      <w:r>
+        <w:t>packet</w:t>
+      </w:r>
+      <w:proofErr w:type="spellEnd"/>
+      <w:r>
+        <w:t xml:space="preserve"> manager), ki upravlja s paketi, ki jih dobimo s knjižnice paketov. Te paketki nam delo močno skrajšajo, saj zmanjšajo kodo, ki bi jo sicer morali napisati.</w:t>
+      </w:r>
+      <w:r>
+        <w:t xml:space="preserve"> Na primer lahko uporabimo knjižnico </w:t>
+      </w:r>
+      <w:proofErr w:type="spellStart"/>
+      <w:r>
+        <w:t>Generate-Password</w:t>
+      </w:r>
+      <w:proofErr w:type="spellEnd"/>
+      <w:r>
+        <w:t>, ki nam generira naključno geslo. Če tega paketa nebi uporabili, bi morali napisati veliko kode, ki bi nam vzela veliko časa ter</w:t>
+      </w:r>
+      <w:r>
+        <w:t xml:space="preserve"> še</w:t>
+      </w:r>
+      <w:r>
+        <w:t xml:space="preserve"> mogoče nebi bila zanesljiva.</w:t>
+      </w:r>
+      <w:r>
+        <w:t xml:space="preserve"> V njem lahko pišemo v vseh jezikih, ki se prevedejo v </w:t>
+      </w:r>
+      <w:proofErr w:type="spellStart"/>
+      <w:r>
+        <w:t>JavaScript</w:t>
+      </w:r>
+      <w:proofErr w:type="spellEnd"/>
+      <w:r>
+        <w:t xml:space="preserve"> (</w:t>
+      </w:r>
+      <w:proofErr w:type="spellStart"/>
+      <w:r>
+        <w:t>TypeScript</w:t>
+      </w:r>
+      <w:proofErr w:type="spellEnd"/>
+      <w:r>
+        <w:t xml:space="preserve">, </w:t>
+      </w:r>
+      <w:proofErr w:type="spellStart"/>
+      <w:r>
+        <w:t>Dart</w:t>
+      </w:r>
+      <w:proofErr w:type="spellEnd"/>
+      <w:r>
+        <w:t xml:space="preserve">, </w:t>
+      </w:r>
+      <w:proofErr w:type="spellStart"/>
+      <w:r>
+        <w:t>CoffeScript</w:t>
+      </w:r>
+      <w:proofErr w:type="spellEnd"/>
+      <w:r>
+        <w:t>,…).</w:t>
+      </w:r>
+    </w:p>
+    <w:p>
       <w:pPr>
         <w:jc w:val="left"/>
       </w:pPr>
       <w:r>
-        <w:t>Če želimo izdelati spletne aplikacije, ki imajo funkcionalnost shranjevanja, posodabljanja, dodajanja in brisanja podatkov, potrebujemo aplikacijo, ki deluje na strežniku in lahko upravlja s podatkovnimi bazami ali datotekami. To dosežemo s '</w:t>
-      </w:r>
-      <w:proofErr w:type="spellStart"/>
-      <w:r>
-        <w:t>backend</w:t>
-      </w:r>
-      <w:proofErr w:type="spellEnd"/>
-      <w:r>
-        <w:t xml:space="preserve">' tehnologijami, ki so tega zmožne. Te tehnologije so na primer </w:t>
-      </w:r>
-      <w:proofErr w:type="spellStart"/>
-      <w:r>
-        <w:t>Laravel</w:t>
-      </w:r>
-      <w:proofErr w:type="spellEnd"/>
-      <w:r>
-        <w:t xml:space="preserve"> za PHP, .NET za C# in ostale. Na '</w:t>
-      </w:r>
-      <w:proofErr w:type="spellStart"/>
-      <w:r>
-        <w:t>backendu</w:t>
-      </w:r>
-      <w:proofErr w:type="spellEnd"/>
-      <w:r>
-        <w:t>' lahko podatke, ki jih dobimo od '</w:t>
-      </w:r>
-      <w:proofErr w:type="spellStart"/>
-      <w:r>
-        <w:t>frontenda</w:t>
-      </w:r>
-      <w:proofErr w:type="spellEnd"/>
-      <w:r>
-        <w:t>' zapisujemo v podatkovno bazo.</w:t>
-      </w:r>
-    </w:p>
-    <w:p>
-      <w:pPr>
-        <w:jc w:val="left"/>
-      </w:pPr>
-      <w:r>
-        <w:t xml:space="preserve">Node.js je spletni strežnik, ki izvaja JavaScript kodo zunaj brskalnika. JavaScript se primarno uporablja za skripte v brskalniku, a se s pomočjo node.js lahko uporablja tudi na strežniku. Čeprav obstaja šele od leto 2009, v njem prednosti vidi nekaj velikih podjetij, kot so </w:t>
-      </w:r>
-      <w:proofErr w:type="spellStart"/>
-      <w:r>
-        <w:t>PayPal</w:t>
-      </w:r>
-      <w:proofErr w:type="spellEnd"/>
-      <w:r>
-        <w:t xml:space="preserve">, Microsoft, </w:t>
-      </w:r>
-      <w:proofErr w:type="spellStart"/>
-      <w:r>
-        <w:t>Amazon</w:t>
-      </w:r>
-      <w:proofErr w:type="spellEnd"/>
-      <w:r>
-        <w:t xml:space="preserve">, </w:t>
-      </w:r>
-      <w:proofErr w:type="spellStart"/>
-      <w:r>
-        <w:t>Walmart</w:t>
-      </w:r>
-      <w:proofErr w:type="spellEnd"/>
-      <w:r>
-        <w:t xml:space="preserve"> in ostali. S Node.js strežnikom po navadi uporabljamo NPM (</w:t>
-      </w:r>
-      <w:proofErr w:type="spellStart"/>
-      <w:r>
-        <w:t>node</w:t>
-      </w:r>
-      <w:proofErr w:type="spellEnd"/>
-      <w:r>
-        <w:t xml:space="preserve"> </w:t>
-      </w:r>
-      <w:proofErr w:type="spellStart"/>
-      <w:r>
-        <w:t>packet</w:t>
-      </w:r>
-      <w:proofErr w:type="spellEnd"/>
-      <w:r>
-        <w:t xml:space="preserve"> manager), ki upravlja s paketi, ki jih dobimo s knjižnice paketov, ki so dostopni. Te paketki nam delo močno skrajšajo, saj zmanjšajo kodo, ki bi jo sicer morali napisati. V njem lahko pišemo v vseh jezikih, ki se prevedejo v JavaScript (</w:t>
-      </w:r>
-      <w:proofErr w:type="spellStart"/>
-      <w:r>
-        <w:t>TypeScript</w:t>
-      </w:r>
-      <w:proofErr w:type="spellEnd"/>
-      <w:r>
-        <w:t xml:space="preserve">, </w:t>
-      </w:r>
-      <w:proofErr w:type="spellStart"/>
-      <w:r>
-        <w:t>Dart</w:t>
-      </w:r>
-      <w:proofErr w:type="spellEnd"/>
-      <w:r>
-        <w:t xml:space="preserve">, </w:t>
-      </w:r>
-      <w:proofErr w:type="spellStart"/>
-      <w:r>
-        <w:t>CoffeScript</w:t>
-      </w:r>
-      <w:proofErr w:type="spellEnd"/>
-      <w:r>
-        <w:t>,…).</w:t>
-      </w:r>
-    </w:p>
-    <w:p/>
-    <w:p>
-      <w:pPr>
-        <w:jc w:val="left"/>
-      </w:pPr>
-      <w:r>
         <w:br w:type="page"/>
       </w:r>
     </w:p>
@@ -2148,13 +3272,140 @@
       <w:pPr>
         <w:pStyle w:val="Naslov3"/>
       </w:pPr>
-      <w:bookmarkStart w:id="5" w:name="_Toc2073689"/>
+      <w:bookmarkStart w:id="5" w:name="_Toc7170011"/>
       <w:r>
         <w:lastRenderedPageBreak/>
         <w:t>Express.js</w:t>
       </w:r>
       <w:bookmarkEnd w:id="5"/>
     </w:p>
+    <w:p/>
+    <w:p>
+      <w:r>
+        <w:t xml:space="preserve">Programiranje v Node.js-u lahko s povečevanjem velikosti in težavnosti lahko postane zamudno in manj pregledno, posledično za dodajanje funkcionalnosti projekta porabimo več časa in v primeru, da projekt zapustimo in pride za nami nekdo, ki kodo napisano v samem </w:t>
+      </w:r>
+      <w:proofErr w:type="spellStart"/>
+      <w:r>
+        <w:t>Node</w:t>
+      </w:r>
+      <w:proofErr w:type="spellEnd"/>
+      <w:r>
+        <w:t xml:space="preserve">-u se bo verjetno težko ali se pa sploh ne bo znašel. Zato so po objavi </w:t>
+      </w:r>
+      <w:proofErr w:type="spellStart"/>
+      <w:r>
+        <w:t>Node</w:t>
+      </w:r>
+      <w:proofErr w:type="spellEnd"/>
+      <w:r>
+        <w:t>-a začeli razvijati '</w:t>
+      </w:r>
+      <w:proofErr w:type="spellStart"/>
+      <w:r>
+        <w:t>frameworke</w:t>
+      </w:r>
+      <w:proofErr w:type="spellEnd"/>
+      <w:r>
+        <w:t xml:space="preserve">', ki nam delo zelo pohitrijo in polepšajo. </w:t>
+      </w:r>
+      <w:r>
+        <w:t xml:space="preserve">Poznamo </w:t>
+      </w:r>
+      <w:r>
+        <w:t xml:space="preserve">jih več, najbolj popularni so pa Koa2,  </w:t>
+      </w:r>
+      <w:proofErr w:type="spellStart"/>
+      <w:r>
+        <w:t>Sails</w:t>
+      </w:r>
+      <w:proofErr w:type="spellEnd"/>
+      <w:r>
+        <w:t>, Nest, Meteor in veliko ostalih, daleč najpopularnejši je pa Express.js, ki sem ga uporabil v projektu.</w:t>
+      </w:r>
+    </w:p>
+    <w:p>
+      <w:r>
+        <w:t xml:space="preserve">Express.js je minimalističen 'framework', ki ga uporabljamo s </w:t>
+      </w:r>
+      <w:proofErr w:type="spellStart"/>
+      <w:r>
+        <w:t>Node</w:t>
+      </w:r>
+      <w:proofErr w:type="spellEnd"/>
+      <w:r>
+        <w:t>-om. Prva verzija je bila izdana maja 2010. Najbolj je uporabljen v kombinaciji s MEAN (</w:t>
+      </w:r>
+      <w:proofErr w:type="spellStart"/>
+      <w:r>
+        <w:t>Mongo</w:t>
+      </w:r>
+      <w:proofErr w:type="spellEnd"/>
+      <w:r>
+        <w:t xml:space="preserve"> Express Angular </w:t>
+      </w:r>
+      <w:proofErr w:type="spellStart"/>
+      <w:r>
+        <w:t>Node</w:t>
+      </w:r>
+      <w:proofErr w:type="spellEnd"/>
+      <w:r>
+        <w:t>) in MERN  (</w:t>
+      </w:r>
+      <w:proofErr w:type="spellStart"/>
+      <w:r>
+        <w:t>Mongo</w:t>
+      </w:r>
+      <w:r>
+        <w:t>DB</w:t>
+      </w:r>
+      <w:bookmarkStart w:id="6" w:name="_GoBack"/>
+      <w:bookmarkEnd w:id="6"/>
+      <w:proofErr w:type="spellEnd"/>
+      <w:r>
+        <w:t xml:space="preserve"> Express </w:t>
+      </w:r>
+      <w:proofErr w:type="spellStart"/>
+      <w:r>
+        <w:t>React</w:t>
+      </w:r>
+      <w:proofErr w:type="spellEnd"/>
+      <w:r>
+        <w:t xml:space="preserve"> </w:t>
+      </w:r>
+      <w:proofErr w:type="spellStart"/>
+      <w:r>
+        <w:t>Node</w:t>
+      </w:r>
+      <w:proofErr w:type="spellEnd"/>
+      <w:r>
+        <w:t xml:space="preserve">). Pohitri nam veliko zadev s </w:t>
+      </w:r>
+      <w:proofErr w:type="spellStart"/>
+      <w:r>
+        <w:t>Node</w:t>
+      </w:r>
+      <w:proofErr w:type="spellEnd"/>
+      <w:r>
+        <w:t>-om, na primer</w:t>
+      </w:r>
+      <w:r>
+        <w:t xml:space="preserve"> za</w:t>
+      </w:r>
+      <w:r>
+        <w:t xml:space="preserve"> zagon strežnika s </w:t>
+      </w:r>
+      <w:proofErr w:type="spellStart"/>
+      <w:r>
+        <w:t>Node</w:t>
+      </w:r>
+      <w:proofErr w:type="spellEnd"/>
+      <w:r>
+        <w:t xml:space="preserve">-om </w:t>
+      </w:r>
+      <w:r>
+        <w:t>potrebujemo več vrstic kode kot s Express-om.</w:t>
+      </w:r>
+    </w:p>
     <w:p>
       <w:pPr>
         <w:jc w:val="left"/>
@@ -2167,34 +3418,322 @@
       <w:pPr>
         <w:pStyle w:val="Naslov3"/>
       </w:pPr>
-      <w:bookmarkStart w:id="6" w:name="_Toc2073690"/>
+      <w:bookmarkStart w:id="7" w:name="_Toc7170012"/>
       <w:proofErr w:type="spellStart"/>
       <w:r>
         <w:lastRenderedPageBreak/>
         <w:t>MongoDB</w:t>
       </w:r>
-      <w:bookmarkEnd w:id="6"/>
-      <w:proofErr w:type="spellEnd"/>
+      <w:proofErr w:type="spellEnd"/>
+      <w:r>
+        <w:t xml:space="preserve"> in NOSQL</w:t>
+      </w:r>
+      <w:bookmarkEnd w:id="7"/>
     </w:p>
     <w:p/>
     <w:p>
       <w:r>
-        <w:t>Ko izdelujemo spletne aplikacije, ki shranjujejo podatke, prej ali slej pridemo do zapisovanja le teh v podatkovne bazo ali baze.</w:t>
-      </w:r>
-    </w:p>
-    <w:p>
-      <w:proofErr w:type="spellStart"/>
-      <w:r>
+        <w:t xml:space="preserve">Ko izdelujemo spletne aplikacije, ki shranjujejo podatke, </w:t>
+      </w:r>
+      <w:r>
+        <w:t>prej ali slej pridemo to točke, ko želimo podatke shranjevati v podatkovni bazi, saj tako podatke shranimo trajno. Vrst podatkovnih baz poznamo več, najbolj popularne so pa relacijsko-</w:t>
+      </w:r>
+      <w:proofErr w:type="spellStart"/>
+      <w:r>
+        <w:t>entitetne</w:t>
+      </w:r>
+      <w:proofErr w:type="spellEnd"/>
+      <w:r>
+        <w:t xml:space="preserve"> oz</w:t>
+      </w:r>
+      <w:r>
+        <w:t xml:space="preserve">iroma </w:t>
+      </w:r>
+      <w:r>
+        <w:t>baze, ki za upravljanje s njimi potrebujejo jezik SQL (</w:t>
+      </w:r>
+      <w:proofErr w:type="spellStart"/>
+      <w:r>
+        <w:t>MySql</w:t>
+      </w:r>
+      <w:proofErr w:type="spellEnd"/>
+      <w:r>
+        <w:t xml:space="preserve">, MSSQL, </w:t>
+      </w:r>
+      <w:proofErr w:type="spellStart"/>
+      <w:r>
+        <w:t>PostgreSQL</w:t>
+      </w:r>
+      <w:proofErr w:type="spellEnd"/>
+      <w:r>
+        <w:t xml:space="preserve">,  </w:t>
+      </w:r>
+      <w:proofErr w:type="spellStart"/>
+      <w:r>
+        <w:t>MariaDB</w:t>
+      </w:r>
+      <w:proofErr w:type="spellEnd"/>
+      <w:r>
+        <w:t xml:space="preserve">,…) </w:t>
+      </w:r>
+      <w:r>
+        <w:t>ter</w:t>
+      </w:r>
+      <w:r>
+        <w:t xml:space="preserve"> NOSQL podatkovne baze</w:t>
+      </w:r>
+      <w:r>
+        <w:t>.</w:t>
+      </w:r>
+    </w:p>
+    <w:p>
+      <w:pPr>
+        <w:rPr>
+          <w:b/>
+          <w:sz w:val="28"/>
+        </w:rPr>
+      </w:pPr>
+      <w:r>
+        <w:rPr>
+          <w:b/>
+          <w:sz w:val="28"/>
+        </w:rPr>
+        <w:t>NOSQL podatkovne baze</w:t>
+      </w:r>
+    </w:p>
+    <w:p>
+      <w:r>
+        <w:t>Take vrste baz delujejo na sistemu dokumentov. Razlike med NOSQL in SQL bazami lahko razložimo na praktičnem primeru</w:t>
+      </w:r>
+      <w:r>
+        <w:t xml:space="preserve"> </w:t>
+      </w:r>
+      <w:r>
+        <w:t>oblike shranjenih podatkov</w:t>
+      </w:r>
+      <w:r>
+        <w:t>.</w:t>
+      </w:r>
+    </w:p>
+    <w:p>
+      <w:pPr>
+        <w:rPr>
+          <w:b/>
+        </w:rPr>
+      </w:pPr>
+      <w:bookmarkStart w:id="8" w:name="_Hlk7083527"/>
+      <w:r>
+        <w:rPr>
+          <w:b/>
+        </w:rPr>
+        <w:t xml:space="preserve">Shranjevanje podatkov v </w:t>
+      </w:r>
+      <w:r>
+        <w:rPr>
+          <w:b/>
+        </w:rPr>
+        <w:t>SQL baz</w:t>
+      </w:r>
+      <w:r>
+        <w:rPr>
+          <w:b/>
+        </w:rPr>
+        <w:t>ah</w:t>
+      </w:r>
+    </w:p>
+    <w:bookmarkEnd w:id="8"/>
+    <w:p>
+      <w:r>
+        <w:t>SQL baze si lahko predstavljamo kot da imamo več predalov, v katerih shranjujemo podatke o</w:t>
+      </w:r>
+      <w:r>
+        <w:t xml:space="preserve"> več</w:t>
+      </w:r>
+      <w:r>
+        <w:t xml:space="preserve"> osebah. V tem primeru je en predal ena tabela. Podatki shranjeni v teh predalih so napisani v enem dokumentu, podatki med predali so pa povezani s indeksi.</w:t>
+      </w:r>
+    </w:p>
+    <w:p>
+      <w:pPr>
+        <w:rPr>
+          <w:b/>
+        </w:rPr>
+      </w:pPr>
+      <w:r>
+        <w:rPr>
+          <w:b/>
+        </w:rPr>
+        <w:t>Shranjevanje podatkov v NOSQL bazah</w:t>
+      </w:r>
+    </w:p>
+    <w:p>
+      <w:r>
+        <w:t>Shranjevanje podatkov NOSQL bazah lahko na praktičnem primeru predstavimo tako, da imamo za vsako osebo (dokument) svoj predal, v katerega se shranjujejo vsi podatki v njem. Ta način se razlikuje od SQL-a v tem, da ne rabimo po določen podatek iskati v drug predal</w:t>
+      </w:r>
+      <w:r>
+        <w:t>, kar</w:t>
+      </w:r>
+      <w:r>
+        <w:t xml:space="preserve"> je bolj pregledno</w:t>
+      </w:r>
+      <w:r>
+        <w:t xml:space="preserve">. Najboljši primer je dokumentiranje </w:t>
+      </w:r>
+      <w:r>
+        <w:t xml:space="preserve">pacientov </w:t>
+      </w:r>
+      <w:r>
+        <w:t>pri zdravniku, kjer ima vsak svojo mapo,</w:t>
+      </w:r>
+      <w:r>
+        <w:t xml:space="preserve"> v kateri </w:t>
+      </w:r>
+      <w:r>
+        <w:t>so shranjeni vsi podatki o tej osebi, njegovi pregledi, operacije in ostalo.</w:t>
+      </w:r>
+    </w:p>
+    <w:p>
+      <w:pPr>
+        <w:rPr>
+          <w:b/>
+          <w:sz w:val="32"/>
+        </w:rPr>
+      </w:pPr>
+      <w:proofErr w:type="spellStart"/>
+      <w:r>
+        <w:rPr>
+          <w:b/>
+          <w:sz w:val="32"/>
+        </w:rPr>
         <w:t>MongoDB</w:t>
       </w:r>
       <w:proofErr w:type="spellEnd"/>
-      <w:r>
-        <w:t xml:space="preserve"> je non-SQL podatkovna baza, to pomeni, da za zapis, branje, spreminjanje in brisanje podatkov ne poteka s SQL ukazi, ampak s ukazi v CMD?.</w:t>
-      </w:r>
-    </w:p>
-    <w:p>
-      <w:bookmarkStart w:id="7" w:name="_GoBack"/>
-      <w:bookmarkEnd w:id="7"/>
+    </w:p>
+    <w:p>
+      <w:proofErr w:type="spellStart"/>
+      <w:r>
+        <w:t>MongoDB</w:t>
+      </w:r>
+      <w:proofErr w:type="spellEnd"/>
+      <w:r>
+        <w:t xml:space="preserve"> je NOSQL podatkovna baza, ki deluje na sistemu shranjevanja dokumentov. Je med najpopularnejšimi</w:t>
+      </w:r>
+      <w:r>
+        <w:t xml:space="preserve"> podatkovnimi</w:t>
+      </w:r>
+      <w:r>
+        <w:t xml:space="preserve"> bazami, saj je bil na platformi</w:t>
+      </w:r>
+      <w:r>
+        <w:t xml:space="preserve"> </w:t>
+      </w:r>
+      <w:proofErr w:type="spellStart"/>
+      <w:r>
+        <w:t>StackOverflow</w:t>
+      </w:r>
+      <w:proofErr w:type="spellEnd"/>
+      <w:r>
+        <w:t xml:space="preserve"> četrta najbolj uporabljena</w:t>
+      </w:r>
+      <w:r>
+        <w:t>. Že od začetka je brezplačna</w:t>
+      </w:r>
+      <w:r>
+        <w:t xml:space="preserve">. Razvilo in objavilo ga je podjetje </w:t>
+      </w:r>
+      <w:proofErr w:type="spellStart"/>
+      <w:r>
+        <w:t>MongoDB</w:t>
+      </w:r>
+      <w:proofErr w:type="spellEnd"/>
+      <w:r>
+        <w:t xml:space="preserve"> </w:t>
+      </w:r>
+      <w:proofErr w:type="spellStart"/>
+      <w:r>
+        <w:t>Inc</w:t>
+      </w:r>
+      <w:proofErr w:type="spellEnd"/>
+      <w:r>
+        <w:t xml:space="preserve">. februarja 2009. Podatki so shranjeni v formatu, podobnem </w:t>
+      </w:r>
+      <w:proofErr w:type="spellStart"/>
+      <w:r>
+        <w:t>JSONu</w:t>
+      </w:r>
+      <w:proofErr w:type="spellEnd"/>
+      <w:r>
+        <w:t>, k</w:t>
+      </w:r>
+      <w:r>
+        <w:t>a</w:t>
+      </w:r>
+      <w:r>
+        <w:t>r omogoča fleksibilnost</w:t>
+      </w:r>
+      <w:r>
+        <w:t xml:space="preserve"> sheme dokumenta. Model dokumenta se lahko '</w:t>
+      </w:r>
+      <w:proofErr w:type="spellStart"/>
+      <w:r>
+        <w:t>mapira</w:t>
+      </w:r>
+      <w:proofErr w:type="spellEnd"/>
+      <w:r>
+        <w:t xml:space="preserve">' kot objekt, zato je lahko je delo s podatki lahko. Za upravljanje </w:t>
+      </w:r>
+      <w:r>
+        <w:t>z</w:t>
+      </w:r>
+      <w:r>
+        <w:t xml:space="preserve"> njo lahko uporabljamo konzolo, v katere vpisujemo '</w:t>
+      </w:r>
+      <w:proofErr w:type="spellStart"/>
+      <w:r>
+        <w:t>queryje</w:t>
+      </w:r>
+      <w:proofErr w:type="spellEnd"/>
+      <w:r>
+        <w:t xml:space="preserve">', </w:t>
+      </w:r>
+      <w:proofErr w:type="spellStart"/>
+      <w:r>
+        <w:t>MongoDB</w:t>
+      </w:r>
+      <w:proofErr w:type="spellEnd"/>
+      <w:r>
+        <w:t xml:space="preserve"> </w:t>
+      </w:r>
+      <w:proofErr w:type="spellStart"/>
+      <w:r>
+        <w:t>Compass</w:t>
+      </w:r>
+      <w:proofErr w:type="spellEnd"/>
+      <w:r>
+        <w:t xml:space="preserve">, ki je grafična namizna aplikacija, priročna če imamo veliko dokumentov, saj si podatke lažje prikažemo grafično. </w:t>
+      </w:r>
+      <w:proofErr w:type="spellStart"/>
+      <w:r>
+        <w:t>MongoDB</w:t>
+      </w:r>
+      <w:proofErr w:type="spellEnd"/>
+      <w:r>
+        <w:t xml:space="preserve"> Atlas</w:t>
+      </w:r>
+      <w:r>
+        <w:t xml:space="preserve"> pa</w:t>
+      </w:r>
+      <w:r>
+        <w:t xml:space="preserve"> deluje pa kot podatkovna baza v oblaku, podobno kot Microsoftov </w:t>
+      </w:r>
+      <w:proofErr w:type="spellStart"/>
+      <w:r>
+        <w:t>Azure</w:t>
+      </w:r>
+      <w:proofErr w:type="spellEnd"/>
+      <w:r>
+        <w:t>.</w:t>
+      </w:r>
     </w:p>
     <w:p>
       <w:pPr>
@@ -2218,14 +3757,39 @@
       <w:pPr>
         <w:pStyle w:val="Naslov3"/>
       </w:pPr>
-      <w:bookmarkStart w:id="8" w:name="_Toc2073691"/>
+      <w:bookmarkStart w:id="9" w:name="_Toc7170013"/>
       <w:proofErr w:type="spellStart"/>
       <w:r>
         <w:lastRenderedPageBreak/>
         <w:t>Mongoose</w:t>
       </w:r>
-      <w:bookmarkEnd w:id="8"/>
-      <w:proofErr w:type="spellEnd"/>
+      <w:bookmarkEnd w:id="9"/>
+      <w:proofErr w:type="spellEnd"/>
+    </w:p>
+    <w:p/>
+    <w:p>
+      <w:r>
+        <w:t xml:space="preserve">Mongoose.js ali bolj uporabljeno </w:t>
+      </w:r>
+      <w:proofErr w:type="spellStart"/>
+      <w:r>
+        <w:t>Mongoose</w:t>
+      </w:r>
+      <w:proofErr w:type="spellEnd"/>
+      <w:r>
+        <w:t xml:space="preserve"> je </w:t>
+      </w:r>
+      <w:r>
+        <w:t xml:space="preserve">orodje za objektno modeliranje, ki ga uporabljamo za modeliranje sheme za interakcijo s </w:t>
+      </w:r>
+      <w:proofErr w:type="spellStart"/>
+      <w:r>
+        <w:t>MongoDB</w:t>
+      </w:r>
+      <w:proofErr w:type="spellEnd"/>
+      <w:r>
+        <w:t xml:space="preserve"> podatkovno bazo.</w:t>
+      </w:r>
     </w:p>
     <w:p>
       <w:pPr>
@@ -2247,22 +3811,461 @@
     </w:p>
     <w:p>
       <w:pPr>
+        <w:pStyle w:val="Naslov3"/>
+      </w:pPr>
+      <w:bookmarkStart w:id="10" w:name="_Toc7170014"/>
+      <w:r>
+        <w:lastRenderedPageBreak/>
+        <w:t xml:space="preserve">Ostale </w:t>
+      </w:r>
+      <w:r>
+        <w:t>NPM knjižnice</w:t>
+      </w:r>
+      <w:bookmarkEnd w:id="10"/>
+    </w:p>
+    <w:p/>
+    <w:p>
+      <w:pPr>
+        <w:pStyle w:val="Odstavekseznama"/>
+        <w:numPr>
+          <w:ilvl w:val="0"/>
+          <w:numId w:val="6"/>
+        </w:numPr>
+        <w:rPr>
+          <w:b/>
+        </w:rPr>
+      </w:pPr>
+      <w:proofErr w:type="spellStart"/>
+      <w:r>
+        <w:rPr>
+          <w:b/>
+        </w:rPr>
+        <w:t>materialize-css</w:t>
+      </w:r>
+      <w:proofErr w:type="spellEnd"/>
+    </w:p>
+    <w:p>
+      <w:pPr>
+        <w:pStyle w:val="Odstavekseznama"/>
+        <w:ind w:left="1065"/>
+      </w:pPr>
+      <w:proofErr w:type="spellStart"/>
+      <w:r>
+        <w:t>Materialize</w:t>
+      </w:r>
+      <w:proofErr w:type="spellEnd"/>
+      <w:r>
+        <w:t xml:space="preserve"> je framework za enostavno grafično izdelovanje spletnih strani. Deluje podobno kot </w:t>
+      </w:r>
+      <w:proofErr w:type="spellStart"/>
+      <w:r>
+        <w:t>Bootstrap</w:t>
+      </w:r>
+      <w:proofErr w:type="spellEnd"/>
+      <w:r>
+        <w:t>, ki je sicer bolj popularen</w:t>
+      </w:r>
+      <w:r>
+        <w:t>.</w:t>
+      </w:r>
+    </w:p>
+    <w:p>
+      <w:pPr>
+        <w:pStyle w:val="Odstavekseznama"/>
+        <w:numPr>
+          <w:ilvl w:val="0"/>
+          <w:numId w:val="6"/>
+        </w:numPr>
+        <w:rPr>
+          <w:b/>
+        </w:rPr>
+      </w:pPr>
+      <w:proofErr w:type="spellStart"/>
+      <w:r>
+        <w:rPr>
+          <w:b/>
+        </w:rPr>
+        <w:t>generate-password</w:t>
+      </w:r>
+      <w:proofErr w:type="spellEnd"/>
+      <w:r>
+        <w:rPr>
+          <w:b/>
+        </w:rPr>
+        <w:t xml:space="preserve"> </w:t>
+      </w:r>
+    </w:p>
+    <w:p>
+      <w:pPr>
+        <w:pStyle w:val="Odstavekseznama"/>
+        <w:ind w:left="1065"/>
+      </w:pPr>
+      <w:r>
+        <w:t>To knjižnico sem uporabil zato, da sem pri registraciji generiral naključna varna gesla</w:t>
+      </w:r>
+      <w:r>
+        <w:t>, če bi uporabnik hotel naključno generirano geslo, ki je varno</w:t>
+      </w:r>
+      <w:r>
+        <w:t>.</w:t>
+      </w:r>
+    </w:p>
+    <w:p>
+      <w:pPr>
+        <w:pStyle w:val="Odstavekseznama"/>
+        <w:numPr>
+          <w:ilvl w:val="0"/>
+          <w:numId w:val="6"/>
+        </w:numPr>
+        <w:rPr>
+          <w:b/>
+        </w:rPr>
+      </w:pPr>
+      <w:proofErr w:type="spellStart"/>
+      <w:r>
+        <w:rPr>
+          <w:b/>
+        </w:rPr>
+        <w:t>bcryptjs</w:t>
+      </w:r>
+      <w:proofErr w:type="spellEnd"/>
+    </w:p>
+    <w:p>
+      <w:pPr>
+        <w:pStyle w:val="Odstavekseznama"/>
+        <w:ind w:left="1065"/>
+      </w:pPr>
+      <w:proofErr w:type="spellStart"/>
+      <w:r>
+        <w:t>bcryptjs</w:t>
+      </w:r>
+      <w:proofErr w:type="spellEnd"/>
+      <w:r>
+        <w:t xml:space="preserve"> je knjižnica, ki sem jo uporabil za </w:t>
+      </w:r>
+      <w:proofErr w:type="spellStart"/>
+      <w:r>
+        <w:t>haširanje</w:t>
+      </w:r>
+      <w:proofErr w:type="spellEnd"/>
+      <w:r>
+        <w:t xml:space="preserve"> gesel ter </w:t>
+      </w:r>
+      <w:proofErr w:type="spellStart"/>
+      <w:r>
+        <w:t>odhaširanje</w:t>
+      </w:r>
+      <w:proofErr w:type="spellEnd"/>
+      <w:r>
+        <w:t xml:space="preserve"> le teh</w:t>
+      </w:r>
+      <w:r>
+        <w:t xml:space="preserve"> za preverjanje veljavnosti vnesenega gesla</w:t>
+      </w:r>
+      <w:r>
+        <w:t>.</w:t>
+      </w:r>
+    </w:p>
+    <w:p>
+      <w:pPr>
+        <w:pStyle w:val="Odstavekseznama"/>
+        <w:numPr>
+          <w:ilvl w:val="0"/>
+          <w:numId w:val="6"/>
+        </w:numPr>
+        <w:rPr>
+          <w:b/>
+        </w:rPr>
+      </w:pPr>
+      <w:proofErr w:type="spellStart"/>
+      <w:r>
+        <w:rPr>
+          <w:b/>
+        </w:rPr>
+        <w:t>jsonwebtoken</w:t>
+      </w:r>
+      <w:proofErr w:type="spellEnd"/>
+    </w:p>
+    <w:p>
+      <w:pPr>
+        <w:pStyle w:val="Odstavekseznama"/>
+        <w:ind w:left="1065"/>
+      </w:pPr>
+      <w:r>
+        <w:t xml:space="preserve">Knjižnica, ki se uporablja za </w:t>
+      </w:r>
+      <w:proofErr w:type="spellStart"/>
+      <w:r>
+        <w:t>avtentkacijo</w:t>
+      </w:r>
+      <w:proofErr w:type="spellEnd"/>
+      <w:r>
+        <w:t xml:space="preserve"> uporabnikov.</w:t>
+      </w:r>
+      <w:r>
+        <w:t xml:space="preserve"> Knjižnica generira kodirano  besedilo, v katerem so podatki o uporabniki in o načinu kodiranja besedila.</w:t>
+      </w:r>
+    </w:p>
+    <w:p>
+      <w:pPr>
+        <w:pStyle w:val="Odstavekseznama"/>
+        <w:numPr>
+          <w:ilvl w:val="0"/>
+          <w:numId w:val="6"/>
+        </w:numPr>
+        <w:rPr>
+          <w:b/>
+        </w:rPr>
+      </w:pPr>
+      <w:proofErr w:type="spellStart"/>
+      <w:r>
+        <w:rPr>
+          <w:b/>
+        </w:rPr>
+        <w:t>n</w:t>
+      </w:r>
+      <w:r>
+        <w:rPr>
+          <w:b/>
+        </w:rPr>
+        <w:t>odemailer</w:t>
+      </w:r>
+      <w:proofErr w:type="spellEnd"/>
+    </w:p>
+    <w:p>
+      <w:pPr>
+        <w:pStyle w:val="Odstavekseznama"/>
+        <w:ind w:left="1065"/>
+      </w:pPr>
+      <w:r>
+        <w:t>Uporablja se za pošiljanje e-pošte. Uporabil sem za pošiljaje pošte v primeru, če uporabnik pozabi geslo.</w:t>
+      </w:r>
+    </w:p>
+    <w:p>
+      <w:pPr>
+        <w:pStyle w:val="Odstavekseznama"/>
+        <w:numPr>
+          <w:ilvl w:val="0"/>
+          <w:numId w:val="6"/>
+        </w:numPr>
+        <w:rPr>
+          <w:b/>
+        </w:rPr>
+      </w:pPr>
+      <w:proofErr w:type="spellStart"/>
+      <w:r>
+        <w:rPr>
+          <w:b/>
+        </w:rPr>
+        <w:t>P</w:t>
+      </w:r>
+      <w:r>
+        <w:rPr>
+          <w:b/>
+        </w:rPr>
+        <w:t>assport</w:t>
+      </w:r>
+      <w:proofErr w:type="spellEnd"/>
+      <w:r>
+        <w:rPr>
+          <w:b/>
+        </w:rPr>
+        <w:t xml:space="preserve"> in</w:t>
+      </w:r>
+      <w:r>
+        <w:rPr>
+          <w:b/>
+        </w:rPr>
+        <w:t xml:space="preserve"> </w:t>
+      </w:r>
+      <w:proofErr w:type="spellStart"/>
+      <w:r>
+        <w:rPr>
+          <w:b/>
+        </w:rPr>
+        <w:t>passport-jwt</w:t>
+      </w:r>
+      <w:proofErr w:type="spellEnd"/>
+    </w:p>
+    <w:p>
+      <w:pPr>
+        <w:pStyle w:val="Odstavekseznama"/>
+        <w:ind w:left="1065"/>
+      </w:pPr>
+      <w:proofErr w:type="spellStart"/>
+      <w:r>
+        <w:t>Passport</w:t>
+      </w:r>
+      <w:proofErr w:type="spellEnd"/>
+      <w:r>
+        <w:t xml:space="preserve"> je knjižnica za avtorizacijo uporabnika</w:t>
+      </w:r>
+      <w:r>
+        <w:t>, ki ima več načinov avtorizacije</w:t>
+      </w:r>
+      <w:r>
+        <w:t>.</w:t>
+      </w:r>
+      <w:r>
+        <w:t xml:space="preserve"> V mojem primeru sem uporabil avtorizacijo s </w:t>
+      </w:r>
+      <w:proofErr w:type="spellStart"/>
+      <w:r>
+        <w:t>passport-jwt</w:t>
+      </w:r>
+      <w:proofErr w:type="spellEnd"/>
+      <w:r>
+        <w:t xml:space="preserve">, ki preveri veljavnost </w:t>
+      </w:r>
+      <w:proofErr w:type="spellStart"/>
+      <w:r>
+        <w:t>tokena</w:t>
+      </w:r>
+      <w:proofErr w:type="spellEnd"/>
+      <w:r>
+        <w:t>, poslanega v HTTP zahtevku.</w:t>
+      </w:r>
+    </w:p>
+    <w:p>
+      <w:pPr>
+        <w:pStyle w:val="Odstavekseznama"/>
+        <w:ind w:left="1065"/>
+        <w:rPr>
+          <w:rFonts w:asciiTheme="majorHAnsi" w:eastAsiaTheme="majorEastAsia" w:hAnsiTheme="majorHAnsi" w:cstheme="majorBidi"/>
+          <w:color w:val="1F3763" w:themeColor="accent1" w:themeShade="7F"/>
+          <w:szCs w:val="24"/>
+        </w:rPr>
+      </w:pPr>
+      <w:r>
+        <w:rPr>
+          <w:rFonts w:asciiTheme="majorHAnsi" w:eastAsiaTheme="majorEastAsia" w:hAnsiTheme="majorHAnsi" w:cstheme="majorBidi"/>
+          <w:color w:val="1F3763" w:themeColor="accent1" w:themeShade="7F"/>
+          <w:szCs w:val="24"/>
+        </w:rPr>
+        <w:br w:type="page"/>
+      </w:r>
+    </w:p>
+    <w:p>
+      <w:pPr>
         <w:pStyle w:val="Naslov2"/>
         <w:spacing w:line="360" w:lineRule="auto"/>
         <w:rPr>
           <w:rFonts w:ascii="Arial" w:hAnsi="Arial" w:cs="Arial"/>
         </w:rPr>
       </w:pPr>
-      <w:bookmarkStart w:id="9" w:name="_Toc2073692"/>
       <w:r>
         <w:rPr>
           <w:rFonts w:ascii="Arial" w:hAnsi="Arial" w:cs="Arial"/>
         </w:rPr>
         <w:lastRenderedPageBreak/>
+        <w:t xml:space="preserve"> </w:t>
+      </w:r>
+      <w:bookmarkStart w:id="11" w:name="_Toc7170015"/>
+      <w:r>
+        <w:rPr>
+          <w:rFonts w:ascii="Arial" w:hAnsi="Arial" w:cs="Arial"/>
+        </w:rPr>
         <w:t>Praktični del</w:t>
       </w:r>
-      <w:bookmarkEnd w:id="9"/>
-    </w:p>
+      <w:bookmarkEnd w:id="11"/>
+    </w:p>
+    <w:p>
+      <w:r>
+        <w:br/>
+      </w:r>
+      <w:r>
+        <w:t>V tem delu bom predstavil področja, ki sem jih razvil.</w:t>
+      </w:r>
+    </w:p>
+    <w:p>
+      <w:pPr>
+        <w:pStyle w:val="Naslov3"/>
+      </w:pPr>
+      <w:bookmarkStart w:id="12" w:name="_Toc7170016"/>
+      <w:r>
+        <w:t>Registracija</w:t>
+      </w:r>
+      <w:bookmarkEnd w:id="12"/>
+    </w:p>
+    <w:p/>
+    <w:p>
+      <w:pPr>
+        <w:pStyle w:val="Naslov3"/>
+      </w:pPr>
+      <w:bookmarkStart w:id="13" w:name="_Toc7170017"/>
+      <w:r>
+        <w:t>Prijava</w:t>
+      </w:r>
+      <w:bookmarkEnd w:id="13"/>
+    </w:p>
+    <w:p/>
+    <w:p>
+      <w:pPr>
+        <w:pStyle w:val="Naslov3"/>
+      </w:pPr>
+      <w:bookmarkStart w:id="14" w:name="_Toc7170018"/>
+      <w:r>
+        <w:t>Upravljanje s računom</w:t>
+      </w:r>
+      <w:bookmarkEnd w:id="14"/>
+    </w:p>
+    <w:p/>
+    <w:p>
+      <w:pPr>
+        <w:pStyle w:val="Naslov3"/>
+      </w:pPr>
+      <w:bookmarkStart w:id="15" w:name="_Toc7170019"/>
+      <w:r>
+        <w:t>Dodajanje in upravljanje s delovnim nalogom</w:t>
+      </w:r>
+      <w:bookmarkEnd w:id="15"/>
+    </w:p>
+    <w:p/>
+    <w:p>
+      <w:pPr>
+        <w:pStyle w:val="Naslov4"/>
+      </w:pPr>
+      <w:r>
+        <w:t>Podlaga</w:t>
+      </w:r>
+    </w:p>
+    <w:p/>
+    <w:p>
+      <w:pPr>
+        <w:pStyle w:val="Naslov5"/>
+      </w:pPr>
+      <w:r>
+        <w:t>Dodajanje nove podlage</w:t>
+      </w:r>
+    </w:p>
+    <w:p/>
+    <w:p>
+      <w:pPr>
+        <w:pStyle w:val="Naslov5"/>
+      </w:pPr>
+      <w:r>
+        <w:t>Urejanje podlag</w:t>
+      </w:r>
+    </w:p>
+    <w:p/>
+    <w:p>
+      <w:pPr>
+        <w:pStyle w:val="Naslov4"/>
+      </w:pPr>
+      <w:r>
+        <w:t>Delovni nalog</w:t>
+      </w:r>
+    </w:p>
+    <w:p/>
+    <w:p>
+      <w:pPr>
+        <w:pStyle w:val="Naslov5"/>
+      </w:pPr>
+      <w:r>
+        <w:t>Dodajanje novega delovnega naloga</w:t>
+      </w:r>
+    </w:p>
+    <w:p/>
     <w:p>
       <w:pPr>
         <w:spacing w:line="360" w:lineRule="auto"/>
@@ -2285,7 +4288,7 @@
           <w:rFonts w:ascii="Arial" w:hAnsi="Arial" w:cs="Arial"/>
         </w:rPr>
       </w:pPr>
-      <w:bookmarkStart w:id="10" w:name="_Toc2073693"/>
+      <w:bookmarkStart w:id="16" w:name="_Toc7170020"/>
       <w:r>
         <w:rPr>
           <w:rFonts w:ascii="Arial" w:hAnsi="Arial" w:cs="Arial"/>
@@ -2293,7 +4296,7 @@
         <w:lastRenderedPageBreak/>
         <w:t>Zaključek</w:t>
       </w:r>
-      <w:bookmarkEnd w:id="10"/>
+      <w:bookmarkEnd w:id="16"/>
     </w:p>
     <w:p>
       <w:pPr>
@@ -2303,6 +4306,98 @@
         </w:rPr>
       </w:pPr>
     </w:p>
+    <w:p>
+      <w:pPr>
+        <w:spacing w:line="360" w:lineRule="auto"/>
+        <w:rPr>
+          <w:rFonts w:ascii="Arial" w:hAnsi="Arial" w:cs="Arial"/>
+        </w:rPr>
+      </w:pPr>
+      <w:r>
+        <w:rPr>
+          <w:rFonts w:ascii="Arial" w:hAnsi="Arial" w:cs="Arial"/>
+        </w:rPr>
+        <w:br w:type="page"/>
+      </w:r>
+    </w:p>
+    <w:bookmarkStart w:id="17" w:name="_Toc7170021" w:displacedByCustomXml="next"/>
+    <w:sdt>
+      <w:sdtPr>
+        <w:rPr>
+          <w:rFonts w:asciiTheme="minorHAnsi" w:eastAsiaTheme="minorHAnsi" w:hAnsiTheme="minorHAnsi" w:cstheme="minorBidi"/>
+          <w:sz w:val="24"/>
+          <w:szCs w:val="22"/>
+        </w:rPr>
+        <w:id w:val="510340173"/>
+        <w:docPartObj>
+          <w:docPartGallery w:val="Bibliographies"/>
+          <w:docPartUnique/>
+        </w:docPartObj>
+      </w:sdtPr>
+      <w:sdtEndPr/>
+      <w:sdtContent>
+        <w:p>
+          <w:pPr>
+            <w:pStyle w:val="Naslov1"/>
+          </w:pPr>
+          <w:r>
+            <w:t>Sklici</w:t>
+          </w:r>
+          <w:bookmarkEnd w:id="17"/>
+        </w:p>
+        <w:sdt>
+          <w:sdtPr>
+            <w:id w:val="-573587230"/>
+            <w:bibliography/>
+          </w:sdtPr>
+          <w:sdtEndPr/>
+          <w:sdtContent>
+            <w:p>
+              <w:pPr>
+                <w:pStyle w:val="Bibliografija"/>
+                <w:ind w:left="720" w:hanging="720"/>
+                <w:rPr>
+                  <w:noProof/>
+                  <w:szCs w:val="24"/>
+                </w:rPr>
+              </w:pPr>
+              <w:r>
+                <w:fldChar w:fldCharType="begin"/>
+              </w:r>
+              <w:r>
+                <w:instrText>BIBLIOGRAPHY</w:instrText>
+              </w:r>
+              <w:r>
+                <w:fldChar w:fldCharType="separate"/>
+              </w:r>
+              <w:r>
+                <w:rPr>
+                  <w:i/>
+                  <w:iCs/>
+                  <w:noProof/>
+                </w:rPr>
+                <w:t>Wikipedia</w:t>
+              </w:r>
+              <w:r>
+                <w:rPr>
+                  <w:noProof/>
+                </w:rPr>
+                <w:t>. (19. 4 2019). Pridobljeno iz Angular (web framework): https://en.wikipedia.org/wiki/Angular_(web_framework)</w:t>
+              </w:r>
+            </w:p>
+            <w:p>
+              <w:r>
+                <w:rPr>
+                  <w:b/>
+                  <w:bCs/>
+                </w:rPr>
+                <w:fldChar w:fldCharType="end"/>
+              </w:r>
+            </w:p>
+          </w:sdtContent>
+        </w:sdt>
+      </w:sdtContent>
+    </w:sdt>
     <w:p>
       <w:pPr>
         <w:spacing w:line="360" w:lineRule="auto"/>
@@ -2325,47 +4420,7 @@
           <w:rFonts w:ascii="Arial" w:hAnsi="Arial" w:cs="Arial"/>
         </w:rPr>
       </w:pPr>
-      <w:bookmarkStart w:id="11" w:name="_Toc2073694"/>
-      <w:r>
-        <w:rPr>
-          <w:rFonts w:ascii="Arial" w:hAnsi="Arial" w:cs="Arial"/>
-        </w:rPr>
-        <w:lastRenderedPageBreak/>
-        <w:t>Viri in literatura</w:t>
-      </w:r>
-      <w:bookmarkEnd w:id="11"/>
-    </w:p>
-    <w:p>
-      <w:pPr>
-        <w:spacing w:line="360" w:lineRule="auto"/>
-        <w:rPr>
-          <w:rFonts w:ascii="Arial" w:hAnsi="Arial" w:cs="Arial"/>
-        </w:rPr>
-      </w:pPr>
-    </w:p>
-    <w:p>
-      <w:pPr>
-        <w:spacing w:line="360" w:lineRule="auto"/>
-        <w:rPr>
-          <w:rFonts w:ascii="Arial" w:hAnsi="Arial" w:cs="Arial"/>
-        </w:rPr>
-      </w:pPr>
-      <w:r>
-        <w:rPr>
-          <w:rFonts w:ascii="Arial" w:hAnsi="Arial" w:cs="Arial"/>
-        </w:rPr>
-        <w:br w:type="page"/>
-      </w:r>
-    </w:p>
-    <w:p>
-      <w:pPr>
-        <w:pStyle w:val="Naslov1"/>
-        <w:spacing w:line="360" w:lineRule="auto"/>
-        <w:rPr>
-          <w:rFonts w:ascii="Arial" w:hAnsi="Arial" w:cs="Arial"/>
-        </w:rPr>
-      </w:pPr>
-      <w:bookmarkStart w:id="12" w:name="_Toc2073695"/>
+      <w:bookmarkStart w:id="18" w:name="_Toc7170022"/>
       <w:r>
         <w:rPr>
           <w:rFonts w:ascii="Arial" w:hAnsi="Arial" w:cs="Arial"/>
@@ -2373,7 +4428,18 @@
         <w:lastRenderedPageBreak/>
         <w:t>Priloge</w:t>
       </w:r>
-      <w:bookmarkEnd w:id="12"/>
+      <w:bookmarkEnd w:id="18"/>
+    </w:p>
+    <w:p>
+      <w:r>
+        <w:t>Dodaj datoteke</w:t>
+      </w:r>
+      <w:r>
+        <w:t xml:space="preserve"> aplikacije</w:t>
+      </w:r>
+      <w:r>
+        <w:t xml:space="preserve"> brez NPM modulov.</w:t>
+      </w:r>
     </w:p>
     <w:sectPr>
       <w:pgSz w:w="11906" w:h="16838"/>
@@ -2487,10 +4553,7 @@
       <w:jc w:val="right"/>
     </w:pPr>
     <w:r>
-      <w:t xml:space="preserve">Aplikacija za upravljanje </w:t>
-    </w:r>
-    <w:r>
-      <w:t>s delovnimi nalogi</w:t>
+      <w:t>Aplikacija za upravljanje s delovnimi nalogi</w:t>
     </w:r>
   </w:p>
   <w:p>
@@ -2508,6 +4571,267 @@
 <file path=word/numbering.xml><?xml version="1.0" encoding="utf-8"?>
 <w:numbering xmlns:wpc="http://schemas.microsoft.com/office/word/2010/wordprocessingCanvas" xmlns:cx="http://schemas.microsoft.com/office/drawing/2014/chartex" xmlns:cx1="http://schemas.microsoft.com/office/drawing/2015/9/8/chartex" xmlns:cx2="http://schemas.microsoft.com/office/drawing/2015/10/21/chartex" xmlns:cx3="http://schemas.microsoft.com/office/drawing/2016/5/9/chartex" xmlns:cx4="http://schemas.microsoft.com/office/drawing/2016/5/10/chartex" xmlns:cx5="http://schemas.microsoft.com/office/drawing/2016/5/11/chartex" xmlns:cx6="http://schemas.microsoft.com/office/drawing/2016/5/12/chartex" xmlns:cx7="http://schemas.microsoft.com/office/drawing/2016/5/13/chartex" xmlns:cx8="http://schemas.microsoft.com/office/drawing/2016/5/14/chartex" xmlns:mc="http://schemas.openxmlformats.org/markup-compatibility/2006" xmlns:aink="http://schemas.microsoft.com/office/drawing/2016/ink" xmlns:am3d="http://schemas.microsoft.com/office/drawing/2017/model3d" xmlns:o="urn:schemas-microsoft-com:office:office" xmlns:r="http://schemas.openxmlformats.org/officeDocument/2006/relationships" xmlns:m="http://schemas.openxmlformats.org/officeDocument/2006/math" xmlns:v="urn:schemas-microsoft-com:vml" xmlns:wp14="http://schemas.microsoft.com/office/word/2010/wordprocessingDrawing" xmlns:wp="http://schemas.openxmlformats.org/drawingml/2006/wordprocessingDrawing" xmlns:w10="urn:schemas-microsoft-com:office:word" xmlns:w="http://schemas.openxmlformats.org/wordprocessingml/2006/main" xmlns:w14="http://schemas.microsoft.com/office/word/2010/wordml" xmlns:w15="http://schemas.microsoft.com/office/word/2012/wordml" xmlns:w16cid="http://schemas.microsoft.com/office/word/2016/wordml/cid" xmlns:w16se="http://schemas.microsoft.com/office/word/2015/wordml/symex" xmlns:wpg="http://schemas.microsoft.com/office/word/2010/wordprocessingGroup" xmlns:wpi="http://schemas.microsoft.com/office/word/2010/wordprocessingInk" xmlns:wne="http://schemas.microsoft.com/office/word/2006/wordml" xmlns:wps="http://schemas.microsoft.com/office/word/2010/wordprocessingShape" mc:Ignorable="w14 w15 w16se w16cid wp14">
   <w:abstractNum w:abstractNumId="0" w15:restartNumberingAfterBreak="0">
+    <w:nsid w:val="03CF38F2"/>
+    <w:multiLevelType w:val="hybridMultilevel"/>
+    <w:tmpl w:val="A54E1A90"/>
+    <w:lvl w:ilvl="0" w:tplc="0424000F">
+      <w:start w:val="1"/>
+      <w:numFmt w:val="decimal"/>
+      <w:lvlText w:val="%1."/>
+      <w:lvlJc w:val="left"/>
+      <w:pPr>
+        <w:ind w:left="1785" w:hanging="360"/>
+      </w:pPr>
+    </w:lvl>
+    <w:lvl w:ilvl="1" w:tplc="04240019" w:tentative="1">
+      <w:start w:val="1"/>
+      <w:numFmt w:val="lowerLetter"/>
+      <w:lvlText w:val="%2."/>
+      <w:lvlJc w:val="left"/>
+      <w:pPr>
+        <w:ind w:left="2505" w:hanging="360"/>
+      </w:pPr>
+    </w:lvl>
+    <w:lvl w:ilvl="2" w:tplc="0424001B" w:tentative="1">
+      <w:start w:val="1"/>
+      <w:numFmt w:val="lowerRoman"/>
+      <w:lvlText w:val="%3."/>
+      <w:lvlJc w:val="right"/>
+      <w:pPr>
+        <w:ind w:left="3225" w:hanging="180"/>
+      </w:pPr>
+    </w:lvl>
+    <w:lvl w:ilvl="3" w:tplc="0424000F" w:tentative="1">
+      <w:start w:val="1"/>
+      <w:numFmt w:val="decimal"/>
+      <w:lvlText w:val="%4."/>
+      <w:lvlJc w:val="left"/>
+      <w:pPr>
+        <w:ind w:left="3945" w:hanging="360"/>
+      </w:pPr>
+    </w:lvl>
+    <w:lvl w:ilvl="4" w:tplc="04240019" w:tentative="1">
+      <w:start w:val="1"/>
+      <w:numFmt w:val="lowerLetter"/>
+      <w:lvlText w:val="%5."/>
+      <w:lvlJc w:val="left"/>
+      <w:pPr>
+        <w:ind w:left="4665" w:hanging="360"/>
+      </w:pPr>
+    </w:lvl>
+    <w:lvl w:ilvl="5" w:tplc="0424001B" w:tentative="1">
+      <w:start w:val="1"/>
+      <w:numFmt w:val="lowerRoman"/>
+      <w:lvlText w:val="%6."/>
+      <w:lvlJc w:val="right"/>
+      <w:pPr>
+        <w:ind w:left="5385" w:hanging="180"/>
+      </w:pPr>
+    </w:lvl>
+    <w:lvl w:ilvl="6" w:tplc="0424000F" w:tentative="1">
+      <w:start w:val="1"/>
+      <w:numFmt w:val="decimal"/>
+      <w:lvlText w:val="%7."/>
+      <w:lvlJc w:val="left"/>
+      <w:pPr>
+        <w:ind w:left="6105" w:hanging="360"/>
+      </w:pPr>
+    </w:lvl>
+    <w:lvl w:ilvl="7" w:tplc="04240019" w:tentative="1">
+      <w:start w:val="1"/>
+      <w:numFmt w:val="lowerLetter"/>
+      <w:lvlText w:val="%8."/>
+      <w:lvlJc w:val="left"/>
+      <w:pPr>
+        <w:ind w:left="6825" w:hanging="360"/>
+      </w:pPr>
+    </w:lvl>
+    <w:lvl w:ilvl="8" w:tplc="0424001B" w:tentative="1">
+      <w:start w:val="1"/>
+      <w:numFmt w:val="lowerRoman"/>
+      <w:lvlText w:val="%9."/>
+      <w:lvlJc w:val="right"/>
+      <w:pPr>
+        <w:ind w:left="7545" w:hanging="180"/>
+      </w:pPr>
+    </w:lvl>
+  </w:abstractNum>
+  <w:abstractNum w:abstractNumId="1" w15:restartNumberingAfterBreak="0">
+    <w:nsid w:val="1A8F0FDE"/>
+    <w:multiLevelType w:val="hybridMultilevel"/>
+    <w:tmpl w:val="C32E3300"/>
+    <w:lvl w:ilvl="0" w:tplc="1D34945A">
+      <w:start w:val="1"/>
+      <w:numFmt w:val="decimal"/>
+      <w:lvlText w:val="%1"/>
+      <w:lvlJc w:val="left"/>
+      <w:pPr>
+        <w:ind w:left="1065" w:hanging="705"/>
+      </w:pPr>
+      <w:rPr>
+        <w:rFonts w:hint="default"/>
+      </w:rPr>
+    </w:lvl>
+    <w:lvl w:ilvl="1" w:tplc="04240019" w:tentative="1">
+      <w:start w:val="1"/>
+      <w:numFmt w:val="lowerLetter"/>
+      <w:lvlText w:val="%2."/>
+      <w:lvlJc w:val="left"/>
+      <w:pPr>
+        <w:ind w:left="1440" w:hanging="360"/>
+      </w:pPr>
+    </w:lvl>
+    <w:lvl w:ilvl="2" w:tplc="0424001B" w:tentative="1">
+      <w:start w:val="1"/>
+      <w:numFmt w:val="lowerRoman"/>
+      <w:lvlText w:val="%3."/>
+      <w:lvlJc w:val="right"/>
+      <w:pPr>
+        <w:ind w:left="2160" w:hanging="180"/>
+      </w:pPr>
+    </w:lvl>
+    <w:lvl w:ilvl="3" w:tplc="0424000F" w:tentative="1">
+      <w:start w:val="1"/>
+      <w:numFmt w:val="decimal"/>
+      <w:lvlText w:val="%4."/>
+      <w:lvlJc w:val="left"/>
+      <w:pPr>
+        <w:ind w:left="2880" w:hanging="360"/>
+      </w:pPr>
+    </w:lvl>
+    <w:lvl w:ilvl="4" w:tplc="04240019" w:tentative="1">
+      <w:start w:val="1"/>
+      <w:numFmt w:val="lowerLetter"/>
+      <w:lvlText w:val="%5."/>
+      <w:lvlJc w:val="left"/>
+      <w:pPr>
+        <w:ind w:left="3600" w:hanging="360"/>
+      </w:pPr>
+    </w:lvl>
+    <w:lvl w:ilvl="5" w:tplc="0424001B" w:tentative="1">
+      <w:start w:val="1"/>
+      <w:numFmt w:val="lowerRoman"/>
+      <w:lvlText w:val="%6."/>
+      <w:lvlJc w:val="right"/>
+      <w:pPr>
+        <w:ind w:left="4320" w:hanging="180"/>
+      </w:pPr>
+    </w:lvl>
+    <w:lvl w:ilvl="6" w:tplc="0424000F" w:tentative="1">
+      <w:start w:val="1"/>
+      <w:numFmt w:val="decimal"/>
+      <w:lvlText w:val="%7."/>
+      <w:lvlJc w:val="left"/>
+      <w:pPr>
+        <w:ind w:left="5040" w:hanging="360"/>
+      </w:pPr>
+    </w:lvl>
+    <w:lvl w:ilvl="7" w:tplc="04240019" w:tentative="1">
+      <w:start w:val="1"/>
+      <w:numFmt w:val="lowerLetter"/>
+      <w:lvlText w:val="%8."/>
+      <w:lvlJc w:val="left"/>
+      <w:pPr>
+        <w:ind w:left="5760" w:hanging="360"/>
+      </w:pPr>
+    </w:lvl>
+    <w:lvl w:ilvl="8" w:tplc="0424001B" w:tentative="1">
+      <w:start w:val="1"/>
+      <w:numFmt w:val="lowerRoman"/>
+      <w:lvlText w:val="%9."/>
+      <w:lvlJc w:val="right"/>
+      <w:pPr>
+        <w:ind w:left="6480" w:hanging="180"/>
+      </w:pPr>
+    </w:lvl>
+  </w:abstractNum>
+  <w:abstractNum w:abstractNumId="2" w15:restartNumberingAfterBreak="0">
+    <w:nsid w:val="1EB83108"/>
+    <w:multiLevelType w:val="hybridMultilevel"/>
+    <w:tmpl w:val="5E36ADCE"/>
+    <w:lvl w:ilvl="0" w:tplc="0424000F">
+      <w:start w:val="1"/>
+      <w:numFmt w:val="decimal"/>
+      <w:lvlText w:val="%1."/>
+      <w:lvlJc w:val="left"/>
+      <w:pPr>
+        <w:ind w:left="720" w:hanging="360"/>
+      </w:pPr>
+    </w:lvl>
+    <w:lvl w:ilvl="1" w:tplc="04240019" w:tentative="1">
+      <w:start w:val="1"/>
+      <w:numFmt w:val="lowerLetter"/>
+      <w:lvlText w:val="%2."/>
+      <w:lvlJc w:val="left"/>
+      <w:pPr>
+        <w:ind w:left="1440" w:hanging="360"/>
+      </w:pPr>
+    </w:lvl>
+    <w:lvl w:ilvl="2" w:tplc="0424001B" w:tentative="1">
+      <w:start w:val="1"/>
+      <w:numFmt w:val="lowerRoman"/>
+      <w:lvlText w:val="%3."/>
+      <w:lvlJc w:val="right"/>
+      <w:pPr>
+        <w:ind w:left="2160" w:hanging="180"/>
+      </w:pPr>
+    </w:lvl>
+    <w:lvl w:ilvl="3" w:tplc="0424000F" w:tentative="1">
+      <w:start w:val="1"/>
+      <w:numFmt w:val="decimal"/>
+      <w:lvlText w:val="%4."/>
+      <w:lvlJc w:val="left"/>
+      <w:pPr>
+        <w:ind w:left="2880" w:hanging="360"/>
+      </w:pPr>
+    </w:lvl>
+    <w:lvl w:ilvl="4" w:tplc="04240019" w:tentative="1">
+      <w:start w:val="1"/>
+      <w:numFmt w:val="lowerLetter"/>
+      <w:lvlText w:val="%5."/>
+      <w:lvlJc w:val="left"/>
+      <w:pPr>
+        <w:ind w:left="3600" w:hanging="360"/>
+      </w:pPr>
+    </w:lvl>
+    <w:lvl w:ilvl="5" w:tplc="0424001B" w:tentative="1">
+      <w:start w:val="1"/>
+      <w:numFmt w:val="lowerRoman"/>
+      <w:lvlText w:val="%6."/>
+      <w:lvlJc w:val="right"/>
+      <w:pPr>
+        <w:ind w:left="4320" w:hanging="180"/>
+      </w:pPr>
+    </w:lvl>
+    <w:lvl w:ilvl="6" w:tplc="0424000F" w:tentative="1">
+      <w:start w:val="1"/>
+      <w:numFmt w:val="decimal"/>
+      <w:lvlText w:val="%7."/>
+      <w:lvlJc w:val="left"/>
+      <w:pPr>
+        <w:ind w:left="5040" w:hanging="360"/>
+      </w:pPr>
+    </w:lvl>
+    <w:lvl w:ilvl="7" w:tplc="04240019" w:tentative="1">
+      <w:start w:val="1"/>
+      <w:numFmt w:val="lowerLetter"/>
+      <w:lvlText w:val="%8."/>
+      <w:lvlJc w:val="left"/>
+      <w:pPr>
+        <w:ind w:left="5760" w:hanging="360"/>
+      </w:pPr>
+    </w:lvl>
+    <w:lvl w:ilvl="8" w:tplc="0424001B" w:tentative="1">
+      <w:start w:val="1"/>
+      <w:numFmt w:val="lowerRoman"/>
+      <w:lvlText w:val="%9."/>
+      <w:lvlJc w:val="right"/>
+      <w:pPr>
+        <w:ind w:left="6480" w:hanging="180"/>
+      </w:pPr>
+    </w:lvl>
+  </w:abstractNum>
+  <w:abstractNum w:abstractNumId="3" w15:restartNumberingAfterBreak="0">
     <w:nsid w:val="39A64E0A"/>
     <w:multiLevelType w:val="hybridMultilevel"/>
     <w:tmpl w:val="4CDAD22E"/>
@@ -2620,7 +4944,7 @@
       </w:rPr>
     </w:lvl>
   </w:abstractNum>
-  <w:abstractNum w:abstractNumId="1" w15:restartNumberingAfterBreak="0">
+  <w:abstractNum w:abstractNumId="4" w15:restartNumberingAfterBreak="0">
     <w:nsid w:val="3CA36B5E"/>
     <w:multiLevelType w:val="multilevel"/>
     <w:tmpl w:val="04240025"/>
@@ -2715,7 +5039,7 @@
       </w:pPr>
     </w:lvl>
   </w:abstractNum>
-  <w:abstractNum w:abstractNumId="2" w15:restartNumberingAfterBreak="0">
+  <w:abstractNum w:abstractNumId="5" w15:restartNumberingAfterBreak="0">
     <w:nsid w:val="40D27CAD"/>
     <w:multiLevelType w:val="multilevel"/>
     <w:tmpl w:val="0424001F"/>
@@ -2801,7 +5125,7 @@
       </w:pPr>
     </w:lvl>
   </w:abstractNum>
-  <w:abstractNum w:abstractNumId="3" w15:restartNumberingAfterBreak="0">
+  <w:abstractNum w:abstractNumId="6" w15:restartNumberingAfterBreak="0">
     <w:nsid w:val="4BFC57DF"/>
     <w:multiLevelType w:val="hybridMultilevel"/>
     <w:tmpl w:val="914A7192"/>
@@ -2887,17 +5211,346 @@
       </w:pPr>
     </w:lvl>
   </w:abstractNum>
+  <w:abstractNum w:abstractNumId="7" w15:restartNumberingAfterBreak="0">
+    <w:nsid w:val="503A1A85"/>
+    <w:multiLevelType w:val="hybridMultilevel"/>
+    <w:tmpl w:val="892CBEA2"/>
+    <w:lvl w:ilvl="0" w:tplc="BBBCCD82">
+      <w:numFmt w:val="bullet"/>
+      <w:lvlText w:val="-"/>
+      <w:lvlJc w:val="left"/>
+      <w:pPr>
+        <w:ind w:left="720" w:hanging="360"/>
+      </w:pPr>
+      <w:rPr>
+        <w:rFonts w:ascii="Calibri" w:eastAsiaTheme="minorHAnsi" w:hAnsi="Calibri" w:cs="Calibri" w:hint="default"/>
+      </w:rPr>
+    </w:lvl>
+    <w:lvl w:ilvl="1" w:tplc="04240003" w:tentative="1">
+      <w:start w:val="1"/>
+      <w:numFmt w:val="bullet"/>
+      <w:lvlText w:val="o"/>
+      <w:lvlJc w:val="left"/>
+      <w:pPr>
+        <w:ind w:left="1440" w:hanging="360"/>
+      </w:pPr>
+      <w:rPr>
+        <w:rFonts w:ascii="Courier New" w:hAnsi="Courier New" w:cs="Courier New" w:hint="default"/>
+      </w:rPr>
+    </w:lvl>
+    <w:lvl w:ilvl="2" w:tplc="04240005" w:tentative="1">
+      <w:start w:val="1"/>
+      <w:numFmt w:val="bullet"/>
+      <w:lvlText w:val=""/>
+      <w:lvlJc w:val="left"/>
+      <w:pPr>
+        <w:ind w:left="2160" w:hanging="360"/>
+      </w:pPr>
+      <w:rPr>
+        <w:rFonts w:ascii="Wingdings" w:hAnsi="Wingdings" w:hint="default"/>
+      </w:rPr>
+    </w:lvl>
+    <w:lvl w:ilvl="3" w:tplc="04240001" w:tentative="1">
+      <w:start w:val="1"/>
+      <w:numFmt w:val="bullet"/>
+      <w:lvlText w:val=""/>
+      <w:lvlJc w:val="left"/>
+      <w:pPr>
+        <w:ind w:left="2880" w:hanging="360"/>
+      </w:pPr>
+      <w:rPr>
+        <w:rFonts w:ascii="Symbol" w:hAnsi="Symbol" w:hint="default"/>
+      </w:rPr>
+    </w:lvl>
+    <w:lvl w:ilvl="4" w:tplc="04240003" w:tentative="1">
+      <w:start w:val="1"/>
+      <w:numFmt w:val="bullet"/>
+      <w:lvlText w:val="o"/>
+      <w:lvlJc w:val="left"/>
+      <w:pPr>
+        <w:ind w:left="3600" w:hanging="360"/>
+      </w:pPr>
+      <w:rPr>
+        <w:rFonts w:ascii="Courier New" w:hAnsi="Courier New" w:cs="Courier New" w:hint="default"/>
+      </w:rPr>
+    </w:lvl>
+    <w:lvl w:ilvl="5" w:tplc="04240005" w:tentative="1">
+      <w:start w:val="1"/>
+      <w:numFmt w:val="bullet"/>
+      <w:lvlText w:val=""/>
+      <w:lvlJc w:val="left"/>
+      <w:pPr>
+        <w:ind w:left="4320" w:hanging="360"/>
+      </w:pPr>
+      <w:rPr>
+        <w:rFonts w:ascii="Wingdings" w:hAnsi="Wingdings" w:hint="default"/>
+      </w:rPr>
+    </w:lvl>
+    <w:lvl w:ilvl="6" w:tplc="04240001" w:tentative="1">
+      <w:start w:val="1"/>
+      <w:numFmt w:val="bullet"/>
+      <w:lvlText w:val=""/>
+      <w:lvlJc w:val="left"/>
+      <w:pPr>
+        <w:ind w:left="5040" w:hanging="360"/>
+      </w:pPr>
+      <w:rPr>
+        <w:rFonts w:ascii="Symbol" w:hAnsi="Symbol" w:hint="default"/>
+      </w:rPr>
+    </w:lvl>
+    <w:lvl w:ilvl="7" w:tplc="04240003" w:tentative="1">
+      <w:start w:val="1"/>
+      <w:numFmt w:val="bullet"/>
+      <w:lvlText w:val="o"/>
+      <w:lvlJc w:val="left"/>
+      <w:pPr>
+        <w:ind w:left="5760" w:hanging="360"/>
+      </w:pPr>
+      <w:rPr>
+        <w:rFonts w:ascii="Courier New" w:hAnsi="Courier New" w:cs="Courier New" w:hint="default"/>
+      </w:rPr>
+    </w:lvl>
+    <w:lvl w:ilvl="8" w:tplc="04240005" w:tentative="1">
+      <w:start w:val="1"/>
+      <w:numFmt w:val="bullet"/>
+      <w:lvlText w:val=""/>
+      <w:lvlJc w:val="left"/>
+      <w:pPr>
+        <w:ind w:left="6480" w:hanging="360"/>
+      </w:pPr>
+      <w:rPr>
+        <w:rFonts w:ascii="Wingdings" w:hAnsi="Wingdings" w:hint="default"/>
+      </w:rPr>
+    </w:lvl>
+  </w:abstractNum>
+  <w:abstractNum w:abstractNumId="8" w15:restartNumberingAfterBreak="0">
+    <w:nsid w:val="61F956BB"/>
+    <w:multiLevelType w:val="hybridMultilevel"/>
+    <w:tmpl w:val="85C8BCAA"/>
+    <w:lvl w:ilvl="0" w:tplc="04240001">
+      <w:start w:val="1"/>
+      <w:numFmt w:val="bullet"/>
+      <w:lvlText w:val=""/>
+      <w:lvlJc w:val="left"/>
+      <w:pPr>
+        <w:ind w:left="720" w:hanging="360"/>
+      </w:pPr>
+      <w:rPr>
+        <w:rFonts w:ascii="Symbol" w:hAnsi="Symbol" w:hint="default"/>
+      </w:rPr>
+    </w:lvl>
+    <w:lvl w:ilvl="1" w:tplc="0424000F">
+      <w:start w:val="1"/>
+      <w:numFmt w:val="decimal"/>
+      <w:lvlText w:val="%2."/>
+      <w:lvlJc w:val="left"/>
+      <w:pPr>
+        <w:ind w:left="1440" w:hanging="360"/>
+      </w:pPr>
+      <w:rPr>
+        <w:rFonts w:hint="default"/>
+      </w:rPr>
+    </w:lvl>
+    <w:lvl w:ilvl="2" w:tplc="04240005" w:tentative="1">
+      <w:start w:val="1"/>
+      <w:numFmt w:val="bullet"/>
+      <w:lvlText w:val=""/>
+      <w:lvlJc w:val="left"/>
+      <w:pPr>
+        <w:ind w:left="2160" w:hanging="360"/>
+      </w:pPr>
+      <w:rPr>
+        <w:rFonts w:ascii="Wingdings" w:hAnsi="Wingdings" w:hint="default"/>
+      </w:rPr>
+    </w:lvl>
+    <w:lvl w:ilvl="3" w:tplc="04240001" w:tentative="1">
+      <w:start w:val="1"/>
+      <w:numFmt w:val="bullet"/>
+      <w:lvlText w:val=""/>
+      <w:lvlJc w:val="left"/>
+      <w:pPr>
+        <w:ind w:left="2880" w:hanging="360"/>
+      </w:pPr>
+      <w:rPr>
+        <w:rFonts w:ascii="Symbol" w:hAnsi="Symbol" w:hint="default"/>
+      </w:rPr>
+    </w:lvl>
+    <w:lvl w:ilvl="4" w:tplc="04240003" w:tentative="1">
+      <w:start w:val="1"/>
+      <w:numFmt w:val="bullet"/>
+      <w:lvlText w:val="o"/>
+      <w:lvlJc w:val="left"/>
+      <w:pPr>
+        <w:ind w:left="3600" w:hanging="360"/>
+      </w:pPr>
+      <w:rPr>
+        <w:rFonts w:ascii="Courier New" w:hAnsi="Courier New" w:cs="Courier New" w:hint="default"/>
+      </w:rPr>
+    </w:lvl>
+    <w:lvl w:ilvl="5" w:tplc="04240005" w:tentative="1">
+      <w:start w:val="1"/>
+      <w:numFmt w:val="bullet"/>
+      <w:lvlText w:val=""/>
+      <w:lvlJc w:val="left"/>
+      <w:pPr>
+        <w:ind w:left="4320" w:hanging="360"/>
+      </w:pPr>
+      <w:rPr>
+        <w:rFonts w:ascii="Wingdings" w:hAnsi="Wingdings" w:hint="default"/>
+      </w:rPr>
+    </w:lvl>
+    <w:lvl w:ilvl="6" w:tplc="04240001" w:tentative="1">
+      <w:start w:val="1"/>
+      <w:numFmt w:val="bullet"/>
+      <w:lvlText w:val=""/>
+      <w:lvlJc w:val="left"/>
+      <w:pPr>
+        <w:ind w:left="5040" w:hanging="360"/>
+      </w:pPr>
+      <w:rPr>
+        <w:rFonts w:ascii="Symbol" w:hAnsi="Symbol" w:hint="default"/>
+      </w:rPr>
+    </w:lvl>
+    <w:lvl w:ilvl="7" w:tplc="04240003" w:tentative="1">
+      <w:start w:val="1"/>
+      <w:numFmt w:val="bullet"/>
+      <w:lvlText w:val="o"/>
+      <w:lvlJc w:val="left"/>
+      <w:pPr>
+        <w:ind w:left="5760" w:hanging="360"/>
+      </w:pPr>
+      <w:rPr>
+        <w:rFonts w:ascii="Courier New" w:hAnsi="Courier New" w:cs="Courier New" w:hint="default"/>
+      </w:rPr>
+    </w:lvl>
+    <w:lvl w:ilvl="8" w:tplc="04240005" w:tentative="1">
+      <w:start w:val="1"/>
+      <w:numFmt w:val="bullet"/>
+      <w:lvlText w:val=""/>
+      <w:lvlJc w:val="left"/>
+      <w:pPr>
+        <w:ind w:left="6480" w:hanging="360"/>
+      </w:pPr>
+      <w:rPr>
+        <w:rFonts w:ascii="Wingdings" w:hAnsi="Wingdings" w:hint="default"/>
+      </w:rPr>
+    </w:lvl>
+  </w:abstractNum>
+  <w:abstractNum w:abstractNumId="9" w15:restartNumberingAfterBreak="0">
+    <w:nsid w:val="77CE5D62"/>
+    <w:multiLevelType w:val="hybridMultilevel"/>
+    <w:tmpl w:val="76E22FE6"/>
+    <w:lvl w:ilvl="0" w:tplc="0424000F">
+      <w:start w:val="1"/>
+      <w:numFmt w:val="decimal"/>
+      <w:lvlText w:val="%1."/>
+      <w:lvlJc w:val="left"/>
+      <w:pPr>
+        <w:ind w:left="1785" w:hanging="360"/>
+      </w:pPr>
+    </w:lvl>
+    <w:lvl w:ilvl="1" w:tplc="04240019" w:tentative="1">
+      <w:start w:val="1"/>
+      <w:numFmt w:val="lowerLetter"/>
+      <w:lvlText w:val="%2."/>
+      <w:lvlJc w:val="left"/>
+      <w:pPr>
+        <w:ind w:left="2505" w:hanging="360"/>
+      </w:pPr>
+    </w:lvl>
+    <w:lvl w:ilvl="2" w:tplc="0424001B" w:tentative="1">
+      <w:start w:val="1"/>
+      <w:numFmt w:val="lowerRoman"/>
+      <w:lvlText w:val="%3."/>
+      <w:lvlJc w:val="right"/>
+      <w:pPr>
+        <w:ind w:left="3225" w:hanging="180"/>
+      </w:pPr>
+    </w:lvl>
+    <w:lvl w:ilvl="3" w:tplc="0424000F" w:tentative="1">
+      <w:start w:val="1"/>
+      <w:numFmt w:val="decimal"/>
+      <w:lvlText w:val="%4."/>
+      <w:lvlJc w:val="left"/>
+      <w:pPr>
+        <w:ind w:left="3945" w:hanging="360"/>
+      </w:pPr>
+    </w:lvl>
+    <w:lvl w:ilvl="4" w:tplc="04240019" w:tentative="1">
+      <w:start w:val="1"/>
+      <w:numFmt w:val="lowerLetter"/>
+      <w:lvlText w:val="%5."/>
+      <w:lvlJc w:val="left"/>
+      <w:pPr>
+        <w:ind w:left="4665" w:hanging="360"/>
+      </w:pPr>
+    </w:lvl>
+    <w:lvl w:ilvl="5" w:tplc="0424001B" w:tentative="1">
+      <w:start w:val="1"/>
+      <w:numFmt w:val="lowerRoman"/>
+      <w:lvlText w:val="%6."/>
+      <w:lvlJc w:val="right"/>
+      <w:pPr>
+        <w:ind w:left="5385" w:hanging="180"/>
+      </w:pPr>
+    </w:lvl>
+    <w:lvl w:ilvl="6" w:tplc="0424000F" w:tentative="1">
+      <w:start w:val="1"/>
+      <w:numFmt w:val="decimal"/>
+      <w:lvlText w:val="%7."/>
+      <w:lvlJc w:val="left"/>
+      <w:pPr>
+        <w:ind w:left="6105" w:hanging="360"/>
+      </w:pPr>
+    </w:lvl>
+    <w:lvl w:ilvl="7" w:tplc="04240019" w:tentative="1">
+      <w:start w:val="1"/>
+      <w:numFmt w:val="lowerLetter"/>
+      <w:lvlText w:val="%8."/>
+      <w:lvlJc w:val="left"/>
+      <w:pPr>
+        <w:ind w:left="6825" w:hanging="360"/>
+      </w:pPr>
+    </w:lvl>
+    <w:lvl w:ilvl="8" w:tplc="0424001B" w:tentative="1">
+      <w:start w:val="1"/>
+      <w:numFmt w:val="lowerRoman"/>
+      <w:lvlText w:val="%9."/>
+      <w:lvlJc w:val="right"/>
+      <w:pPr>
+        <w:ind w:left="7545" w:hanging="180"/>
+      </w:pPr>
+    </w:lvl>
+  </w:abstractNum>
   <w:num w:numId="1">
+    <w:abstractNumId w:val="6"/>
+  </w:num>
+  <w:num w:numId="2">
+    <w:abstractNumId w:val="5"/>
+  </w:num>
+  <w:num w:numId="3">
+    <w:abstractNumId w:val="4"/>
+  </w:num>
+  <w:num w:numId="4">
     <w:abstractNumId w:val="3"/>
   </w:num>
-  <w:num w:numId="2">
+  <w:num w:numId="5">
+    <w:abstractNumId w:val="7"/>
+  </w:num>
+  <w:num w:numId="6">
+    <w:abstractNumId w:val="1"/>
+  </w:num>
+  <w:num w:numId="7">
+    <w:abstractNumId w:val="9"/>
+  </w:num>
+  <w:num w:numId="8">
+    <w:abstractNumId w:val="0"/>
+  </w:num>
+  <w:num w:numId="9">
     <w:abstractNumId w:val="2"/>
   </w:num>
-  <w:num w:numId="3">
-    <w:abstractNumId w:val="1"/>
-  </w:num>
-  <w:num w:numId="4">
-    <w:abstractNumId w:val="0"/>
+  <w:num w:numId="10">
+    <w:abstractNumId w:val="8"/>
   </w:num>
 </w:numbering>
 </file>
@@ -2919,7 +5572,7 @@
       </w:pPr>
     </w:pPrDefault>
   </w:docDefaults>
-  <w:latentStyles w:defLockedState="0" w:defUIPriority="99" w:defSemiHidden="0" w:defUnhideWhenUsed="0" w:defQFormat="0" w:count="375">
+  <w:latentStyles w:defLockedState="0" w:defUIPriority="99" w:defSemiHidden="0" w:defUnhideWhenUsed="0" w:defQFormat="0" w:count="376">
     <w:lsdException w:name="Normal" w:uiPriority="0" w:qFormat="1"/>
     <w:lsdException w:name="heading 1" w:uiPriority="9" w:qFormat="1"/>
     <w:lsdException w:name="heading 2" w:semiHidden="1" w:uiPriority="9" w:unhideWhenUsed="1" w:qFormat="1"/>
@@ -3295,11 +5948,12 @@
     <w:lsdException w:name="Smart Hyperlink" w:semiHidden="1" w:unhideWhenUsed="1"/>
     <w:lsdException w:name="Hashtag" w:semiHidden="1" w:unhideWhenUsed="1"/>
     <w:lsdException w:name="Unresolved Mention" w:semiHidden="1" w:unhideWhenUsed="1"/>
+    <w:lsdException w:name="Smart Link" w:semiHidden="1" w:unhideWhenUsed="1"/>
   </w:latentStyles>
   <w:style w:type="paragraph" w:default="1" w:styleId="Navaden">
     <w:name w:val="Normal"/>
     <w:qFormat/>
-    <w:rsid w:val="00007586"/>
+    <w:rsid w:val="000F4E31"/>
     <w:pPr>
       <w:jc w:val="both"/>
     </w:pPr>
@@ -3338,7 +5992,7 @@
     <w:uiPriority w:val="9"/>
     <w:unhideWhenUsed/>
     <w:qFormat/>
-    <w:rsid w:val="007E22C4"/>
+    <w:rsid w:val="004E2753"/>
     <w:pPr>
       <w:keepNext/>
       <w:keepLines/>
@@ -3347,6 +6001,7 @@
         <w:numId w:val="3"/>
       </w:numPr>
       <w:spacing w:before="40" w:after="0"/>
+      <w:jc w:val="center"/>
       <w:outlineLvl w:val="1"/>
     </w:pPr>
     <w:rPr>
@@ -3364,7 +6019,7 @@
     <w:uiPriority w:val="9"/>
     <w:unhideWhenUsed/>
     <w:qFormat/>
-    <w:rsid w:val="007E22C4"/>
+    <w:rsid w:val="004E2753"/>
     <w:pPr>
       <w:keepNext/>
       <w:keepLines/>
@@ -3373,6 +6028,7 @@
         <w:numId w:val="3"/>
       </w:numPr>
       <w:spacing w:before="40" w:after="0"/>
+      <w:jc w:val="center"/>
       <w:outlineLvl w:val="2"/>
     </w:pPr>
     <w:rPr>
@@ -3388,10 +6044,9 @@
     <w:next w:val="Navaden"/>
     <w:link w:val="Naslov4Znak"/>
     <w:uiPriority w:val="9"/>
-    <w:semiHidden/>
     <w:unhideWhenUsed/>
     <w:qFormat/>
-    <w:rsid w:val="00A66823"/>
+    <w:rsid w:val="004E2753"/>
     <w:pPr>
       <w:keepNext/>
       <w:keepLines/>
@@ -3400,13 +6055,14 @@
         <w:numId w:val="3"/>
       </w:numPr>
       <w:spacing w:before="40" w:after="0"/>
+      <w:jc w:val="center"/>
       <w:outlineLvl w:val="3"/>
     </w:pPr>
     <w:rPr>
       <w:rFonts w:asciiTheme="majorHAnsi" w:eastAsiaTheme="majorEastAsia" w:hAnsiTheme="majorHAnsi" w:cstheme="majorBidi"/>
-      <w:i/>
       <w:iCs/>
       <w:color w:val="2F5496" w:themeColor="accent1" w:themeShade="BF"/>
+      <w:sz w:val="32"/>
     </w:rPr>
   </w:style>
   <w:style w:type="paragraph" w:styleId="Naslov5">
@@ -3415,10 +6071,9 @@
     <w:next w:val="Navaden"/>
     <w:link w:val="Naslov5Znak"/>
     <w:uiPriority w:val="9"/>
-    <w:semiHidden/>
     <w:unhideWhenUsed/>
     <w:qFormat/>
-    <w:rsid w:val="00A66823"/>
+    <w:rsid w:val="005F5E0F"/>
     <w:pPr>
       <w:keepNext/>
       <w:keepLines/>
@@ -3427,11 +6082,13 @@
         <w:numId w:val="3"/>
       </w:numPr>
       <w:spacing w:before="40" w:after="0"/>
+      <w:jc w:val="center"/>
       <w:outlineLvl w:val="4"/>
     </w:pPr>
     <w:rPr>
       <w:rFonts w:asciiTheme="majorHAnsi" w:eastAsiaTheme="majorEastAsia" w:hAnsiTheme="majorHAnsi" w:cstheme="majorBidi"/>
       <w:color w:val="2F5496" w:themeColor="accent1" w:themeShade="BF"/>
+      <w:sz w:val="28"/>
     </w:rPr>
   </w:style>
   <w:style w:type="paragraph" w:styleId="Naslov6">
@@ -3637,7 +6294,7 @@
     <w:basedOn w:val="Privzetapisavaodstavka"/>
     <w:link w:val="Naslov2"/>
     <w:uiPriority w:val="9"/>
-    <w:rsid w:val="007E22C4"/>
+    <w:rsid w:val="004E2753"/>
     <w:rPr>
       <w:rFonts w:asciiTheme="majorHAnsi" w:eastAsiaTheme="majorEastAsia" w:hAnsiTheme="majorHAnsi" w:cstheme="majorBidi"/>
       <w:color w:val="000000" w:themeColor="text1"/>
@@ -3730,7 +6387,7 @@
     <w:basedOn w:val="Privzetapisavaodstavka"/>
     <w:link w:val="Naslov3"/>
     <w:uiPriority w:val="9"/>
-    <w:rsid w:val="007E22C4"/>
+    <w:rsid w:val="004E2753"/>
     <w:rPr>
       <w:rFonts w:asciiTheme="majorHAnsi" w:eastAsiaTheme="majorEastAsia" w:hAnsiTheme="majorHAnsi" w:cstheme="majorBidi"/>
       <w:color w:val="1F3763" w:themeColor="accent1" w:themeShade="7F"/>
@@ -3743,14 +6400,12 @@
     <w:basedOn w:val="Privzetapisavaodstavka"/>
     <w:link w:val="Naslov4"/>
     <w:uiPriority w:val="9"/>
-    <w:semiHidden/>
-    <w:rsid w:val="00A66823"/>
+    <w:rsid w:val="004E2753"/>
     <w:rPr>
       <w:rFonts w:asciiTheme="majorHAnsi" w:eastAsiaTheme="majorEastAsia" w:hAnsiTheme="majorHAnsi" w:cstheme="majorBidi"/>
-      <w:i/>
       <w:iCs/>
       <w:color w:val="2F5496" w:themeColor="accent1" w:themeShade="BF"/>
-      <w:sz w:val="24"/>
+      <w:sz w:val="32"/>
     </w:rPr>
   </w:style>
   <w:style w:type="character" w:customStyle="1" w:styleId="Naslov5Znak">
@@ -3758,12 +6413,11 @@
     <w:basedOn w:val="Privzetapisavaodstavka"/>
     <w:link w:val="Naslov5"/>
     <w:uiPriority w:val="9"/>
-    <w:semiHidden/>
-    <w:rsid w:val="00A66823"/>
+    <w:rsid w:val="005F5E0F"/>
     <w:rPr>
       <w:rFonts w:asciiTheme="majorHAnsi" w:eastAsiaTheme="majorEastAsia" w:hAnsiTheme="majorHAnsi" w:cstheme="majorBidi"/>
       <w:color w:val="2F5496" w:themeColor="accent1" w:themeShade="BF"/>
-      <w:sz w:val="24"/>
+      <w:sz w:val="28"/>
     </w:rPr>
   </w:style>
   <w:style w:type="character" w:customStyle="1" w:styleId="Naslov6Znak">
@@ -3847,6 +6501,14 @@
       <w:spacing w:after="100"/>
       <w:ind w:left="480"/>
     </w:pPr>
+  </w:style>
+  <w:style w:type="paragraph" w:styleId="Bibliografija">
+    <w:name w:val="Bibliography"/>
+    <w:basedOn w:val="Navaden"/>
+    <w:next w:val="Navaden"/>
+    <w:uiPriority w:val="37"/>
+    <w:unhideWhenUsed/>
+    <w:rsid w:val="00DA5E43"/>
   </w:style>
 </w:styles>
 </file>
@@ -4147,11 +6809,24 @@
 </file>
 
 <file path=customXml/item1.xml><?xml version="1.0" encoding="utf-8"?>
-<b:Sources xmlns:b="http://schemas.openxmlformats.org/officeDocument/2006/bibliography" xmlns="http://schemas.openxmlformats.org/officeDocument/2006/bibliography" SelectedStyle="\APASixthEditionOfficeOnline.xsl" StyleName="Standard APA" Version="6"/>
+<b:Sources xmlns:b="http://schemas.openxmlformats.org/officeDocument/2006/bibliography" xmlns="http://schemas.openxmlformats.org/officeDocument/2006/bibliography" SelectedStyle="\APASixthEditionOfficeOnline.xsl" StyleName="Standard APA" Version="6">
+  <b:Source>
+    <b:Tag>Wik19</b:Tag>
+    <b:SourceType>InternetSite</b:SourceType>
+    <b:Guid>{2872F503-9568-4F0E-9B48-BE32977ABF04}</b:Guid>
+    <b:Title>Wikipedia</b:Title>
+    <b:Year>2019</b:Year>
+    <b:InternetSiteTitle>Angular (web framework)</b:InternetSiteTitle>
+    <b:Month>4</b:Month>
+    <b:Day>19</b:Day>
+    <b:URL>https://en.wikipedia.org/wiki/Angular_(web_framework)</b:URL>
+    <b:RefOrder>1</b:RefOrder>
+  </b:Source>
+</b:Sources>
 </file>
 
 <file path=customXml/itemProps1.xml><?xml version="1.0" encoding="utf-8"?>
-<ds:datastoreItem xmlns:ds="http://schemas.openxmlformats.org/officeDocument/2006/customXml" ds:itemID="{2700124D-7C4C-4F28-A277-E3D65367FD82}">
+<ds:datastoreItem xmlns:ds="http://schemas.openxmlformats.org/officeDocument/2006/customXml" ds:itemID="{D0984585-994F-4937-9AFC-2BB20D1295C4}">
   <ds:schemaRefs>
     <ds:schemaRef ds:uri="http://schemas.openxmlformats.org/officeDocument/2006/bibliography"/>
   </ds:schemaRefs>

</xml_diff>